<commit_message>
added a table pic
</commit_message>
<xml_diff>
--- a/Reviewpaper_271122v1.docx
+++ b/Reviewpaper_271122v1.docx
@@ -28147,6 +28147,8 @@
           <w:szCs w:val="20"/>
         </w:rPr>
       </w:pPr>
+      <w:bookmarkStart w:id="0" w:name="_GoBack"/>
+      <w:bookmarkEnd w:id="0"/>
     </w:p>
     <w:p>
       <w:pPr>
@@ -28167,217 +28169,43 @@
       </w:pPr>
       <w:r>
         <w:rPr>
-          <w:color w:val="000000"/>
-          <w:sz w:val="20"/>
-          <w:szCs w:val="20"/>
-        </w:rPr>
-        <w:t xml:space="preserve">Temporal processing </w:t>
-      </w:r>
-      <w:r>
-        <w:rPr>
-          <w:color w:val="000000"/>
-          <w:sz w:val="20"/>
-          <w:szCs w:val="20"/>
-        </w:rPr>
-        <w:t>of AEP</w:t>
-      </w:r>
-      <w:r>
-        <w:rPr>
-          <w:color w:val="000000"/>
-          <w:sz w:val="20"/>
-          <w:szCs w:val="20"/>
-        </w:rPr>
-        <w:t xml:space="preserve"> </w:t>
-      </w:r>
-    </w:p>
-    <w:p>
-      <w:pPr>
-        <w:pBdr>
-          <w:top w:val="nil"/>
-          <w:left w:val="nil"/>
-          <w:bottom w:val="nil"/>
-          <w:right w:val="nil"/>
-          <w:between w:val="nil"/>
-        </w:pBdr>
-        <w:spacing w:before="240" w:line="240" w:lineRule="auto"/>
-        <w:ind w:left="0" w:hanging="2"/>
-        <w:rPr>
-          <w:color w:val="000000"/>
-          <w:sz w:val="20"/>
-          <w:szCs w:val="20"/>
-        </w:rPr>
-      </w:pPr>
-      <w:r>
-        <w:rPr>
-          <w:color w:val="000000"/>
-          <w:sz w:val="20"/>
-          <w:szCs w:val="20"/>
-        </w:rPr>
-        <w:t xml:space="preserve">Using a sophisticated new method, larger cerebral reactions to binaural beats can be achieved. Binaurally delivered tones are identical in frequency and opposing polarity. The tone in one ear is increased by 20 Hz at a rate of 1 per second for a period of 20 </w:t>
-      </w:r>
-      <w:proofErr w:type="spellStart"/>
-      <w:proofErr w:type="gramStart"/>
-      <w:r>
-        <w:rPr>
-          <w:color w:val="000000"/>
-          <w:sz w:val="20"/>
-          <w:szCs w:val="20"/>
-        </w:rPr>
-        <w:t>msec</w:t>
-      </w:r>
-      <w:proofErr w:type="spellEnd"/>
-      <w:r>
-        <w:rPr>
-          <w:color w:val="000000"/>
-          <w:sz w:val="20"/>
-          <w:szCs w:val="20"/>
-        </w:rPr>
-        <w:t xml:space="preserve"> ,</w:t>
-      </w:r>
-      <w:proofErr w:type="gramEnd"/>
-      <w:r>
-        <w:rPr>
-          <w:color w:val="000000"/>
-          <w:sz w:val="20"/>
-          <w:szCs w:val="20"/>
-        </w:rPr>
-        <w:t xml:space="preserve"> while the tone in the opposite ear is dropped by the same amount. A 20 </w:t>
-      </w:r>
-      <w:proofErr w:type="spellStart"/>
-      <w:r>
-        <w:rPr>
-          <w:color w:val="000000"/>
-          <w:sz w:val="20"/>
-          <w:szCs w:val="20"/>
-        </w:rPr>
-        <w:t>msec</w:t>
-      </w:r>
-      <w:proofErr w:type="spellEnd"/>
-      <w:r>
-        <w:rPr>
-          <w:color w:val="000000"/>
-          <w:sz w:val="20"/>
-          <w:szCs w:val="20"/>
-        </w:rPr>
-        <w:t xml:space="preserve"> pulsatile binaural beat is the result of this. The delayed AEPs elicited by this stimulus include reactions to the beat and the monaural frequency shifts</w:t>
-      </w:r>
-      <w:r>
-        <w:rPr>
-          <w:color w:val="000000"/>
-          <w:sz w:val="20"/>
-          <w:szCs w:val="20"/>
-        </w:rPr>
-        <w:fldChar w:fldCharType="begin"/>
-      </w:r>
-      <w:r>
-        <w:rPr>
-          <w:color w:val="000000"/>
-          <w:sz w:val="20"/>
-          <w:szCs w:val="20"/>
-        </w:rPr>
-        <w:instrText xml:space="preserve"> ADDIN ZOTERO_ITEM CSL_CITATION {"citationID":"yDADbN59","properties":{"formattedCitation":"[55]","plainCitation":"[55]","noteIndex":0},"citationItems":[{"id":655,"uris":["http://zotero.org/groups/4773431/items/45G2DLJD"],"itemData":{"id":655,"type":"paper-conference","event-title":"2011 Annual International Conference of the IEEE Engineering in Medicine and Biology Society","ISBN":"1-4577-1589-9","page":"830-833","publisher":"IEEE","title":"Auditory evoked responses to binaural beat illusion: stimulus generation and the derivation of the Binaural Interaction Component (BIC)","author":[{"family":"Ozdamar","given":"Ozcan"},{"family":"Bohorquez","given":"Jorge"},{"family":"Mihajloski","given":"Todor"},{"family":"Yavuz","given":"Erdem"},{"family":"Lachowska","given":"Magdalena"}],"issued":{"date-parts":[["2011"]]}}}],"schema":"https://github.com/citation-style-language/schema/raw/master/csl-citation.json"} </w:instrText>
-      </w:r>
-      <w:r>
-        <w:rPr>
-          <w:color w:val="000000"/>
-          <w:sz w:val="20"/>
-          <w:szCs w:val="20"/>
-        </w:rPr>
-        <w:fldChar w:fldCharType="separate"/>
-      </w:r>
-      <w:r>
-        <w:rPr>
-          <w:sz w:val="20"/>
-        </w:rPr>
-        <w:t>[55]</w:t>
-      </w:r>
-      <w:r>
-        <w:rPr>
-          <w:color w:val="000000"/>
-          <w:sz w:val="20"/>
-          <w:szCs w:val="20"/>
-        </w:rPr>
-        <w:fldChar w:fldCharType="end"/>
-      </w:r>
-      <w:r>
-        <w:rPr>
-          <w:color w:val="000000"/>
-          <w:sz w:val="20"/>
-          <w:szCs w:val="20"/>
-        </w:rPr>
-        <w:t>.</w:t>
-      </w:r>
-    </w:p>
-    <w:p>
-      <w:pPr>
-        <w:pBdr>
-          <w:top w:val="nil"/>
-          <w:left w:val="nil"/>
-          <w:bottom w:val="nil"/>
-          <w:right w:val="nil"/>
-          <w:between w:val="nil"/>
-        </w:pBdr>
-        <w:spacing w:before="240" w:line="240" w:lineRule="auto"/>
-        <w:ind w:left="0" w:hanging="2"/>
-        <w:rPr>
-          <w:color w:val="000000"/>
-          <w:sz w:val="20"/>
-          <w:szCs w:val="20"/>
-        </w:rPr>
-      </w:pPr>
-      <w:r>
-        <w:rPr>
-          <w:color w:val="000000"/>
-          <w:sz w:val="20"/>
-          <w:szCs w:val="20"/>
-        </w:rPr>
-        <w:t>Human frequency perception is based on Von Bekesy's travelling wave and neural phase locking, two physical phenomena. Former causes a certain portion of the basilar member to respond to a specific sound frequency and is, thus, coded in terms of the greatest activation zone on the basilar membrane. The central nervous system uses topographic maps and labelled lines to connect the basilar membrane location of the source of its activation</w:t>
-      </w:r>
-      <w:r>
-        <w:rPr>
-          <w:color w:val="000000"/>
-          <w:sz w:val="20"/>
-          <w:szCs w:val="20"/>
-        </w:rPr>
-        <w:fldChar w:fldCharType="begin"/>
-      </w:r>
-      <w:r>
-        <w:rPr>
-          <w:color w:val="000000"/>
-          <w:sz w:val="20"/>
-          <w:szCs w:val="20"/>
-        </w:rPr>
-        <w:instrText xml:space="preserve"> ADDIN ZOTERO_ITEM CSL_CITATION {"citationID":"uyYJCBCt","properties":{"formattedCitation":"[56]","plainCitation":"[56]","noteIndex":0},"citationItems":[{"id":637,"uris":["http://zotero.org/groups/4773431/items/A98TGEX7"],"itemData":{"id":637,"type":"article-journal","container-title":"Ear &amp; Hearing","DOI":"10.1097/AUD.0b013e31827ada02","ISSN":"0196-0202","issue":"4","language":"en","page":"385-401","source":"DOI.org (Crossref)","title":"Hearing in Time: Evoked Potential Studies of Temporal Processing","title-short":"Hearing in Time","volume":"34","author":[{"family":"Picton","given":"Terence"}],"issued":{"date-parts":[["2013",7]]}}}],"schema":"https://github.com/citation-style-language/schema/raw/master/csl-citation.json"} </w:instrText>
-      </w:r>
-      <w:r>
-        <w:rPr>
-          <w:color w:val="000000"/>
-          <w:sz w:val="20"/>
-          <w:szCs w:val="20"/>
-        </w:rPr>
-        <w:fldChar w:fldCharType="separate"/>
-      </w:r>
-      <w:r>
-        <w:rPr>
-          <w:sz w:val="20"/>
-        </w:rPr>
-        <w:t>[56]</w:t>
-      </w:r>
-      <w:r>
-        <w:rPr>
-          <w:color w:val="000000"/>
-          <w:sz w:val="20"/>
-          <w:szCs w:val="20"/>
-        </w:rPr>
-        <w:fldChar w:fldCharType="end"/>
-      </w:r>
-      <w:r>
-        <w:rPr>
-          <w:color w:val="000000"/>
-          <w:sz w:val="20"/>
-          <w:szCs w:val="20"/>
-        </w:rPr>
-        <w:t>.</w:t>
+          <w:noProof/>
+        </w:rPr>
+        <w:drawing>
+          <wp:inline distT="0" distB="0" distL="0" distR="0" wp14:anchorId="2A7040A7" wp14:editId="6F697D03">
+            <wp:extent cx="3086566" cy="1886585"/>
+            <wp:effectExtent l="0" t="0" r="0" b="0"/>
+            <wp:docPr id="4" name="Picture 4"/>
+            <wp:cNvGraphicFramePr>
+              <a:graphicFrameLocks xmlns:a="http://schemas.openxmlformats.org/drawingml/2006/main" noChangeAspect="1"/>
+            </wp:cNvGraphicFramePr>
+            <a:graphic xmlns:a="http://schemas.openxmlformats.org/drawingml/2006/main">
+              <a:graphicData uri="http://schemas.openxmlformats.org/drawingml/2006/picture">
+                <pic:pic xmlns:pic="http://schemas.openxmlformats.org/drawingml/2006/picture">
+                  <pic:nvPicPr>
+                    <pic:cNvPr id="1" name=""/>
+                    <pic:cNvPicPr/>
+                  </pic:nvPicPr>
+                  <pic:blipFill>
+                    <a:blip r:embed="rId22"/>
+                    <a:stretch>
+                      <a:fillRect/>
+                    </a:stretch>
+                  </pic:blipFill>
+                  <pic:spPr>
+                    <a:xfrm>
+                      <a:off x="0" y="0"/>
+                      <a:ext cx="3090282" cy="1888856"/>
+                    </a:xfrm>
+                    <a:prstGeom prst="rect">
+                      <a:avLst/>
+                    </a:prstGeom>
+                  </pic:spPr>
+                </pic:pic>
+              </a:graphicData>
+            </a:graphic>
+          </wp:inline>
+        </w:drawing>
       </w:r>
     </w:p>
     <w:p>
@@ -28421,101 +28249,23 @@
           <w:sz w:val="20"/>
           <w:szCs w:val="20"/>
         </w:rPr>
-        <w:t xml:space="preserve">Later physical events involve neurons (or clusters of neurons) locking themselves to a specific phase of sound, after which the sound's frequency is time-coded. The central </w:t>
-      </w:r>
-      <w:r>
-        <w:rPr>
-          <w:color w:val="000000"/>
-          <w:sz w:val="20"/>
-          <w:szCs w:val="20"/>
-        </w:rPr>
-        <w:t xml:space="preserve">nervous system </w:t>
-      </w:r>
-      <w:r>
-        <w:rPr>
-          <w:color w:val="000000"/>
-          <w:sz w:val="20"/>
-          <w:szCs w:val="20"/>
-        </w:rPr>
-        <w:t xml:space="preserve">calculates </w:t>
-      </w:r>
-      <w:r>
-        <w:rPr>
-          <w:color w:val="000000"/>
-          <w:sz w:val="20"/>
-          <w:szCs w:val="20"/>
-        </w:rPr>
-        <w:t>the</w:t>
-      </w:r>
-      <w:r>
-        <w:rPr>
-          <w:color w:val="000000"/>
-          <w:sz w:val="20"/>
-          <w:szCs w:val="20"/>
-        </w:rPr>
-        <w:t xml:space="preserve"> neuronal activity's autocorrelation. Only frequencies below </w:t>
-      </w:r>
-      <w:r>
-        <w:rPr>
-          <w:color w:val="000000"/>
-          <w:sz w:val="20"/>
-          <w:szCs w:val="20"/>
-        </w:rPr>
-        <w:t>2 KHz</w:t>
-      </w:r>
-      <w:r>
-        <w:rPr>
-          <w:color w:val="000000"/>
-          <w:sz w:val="20"/>
-          <w:szCs w:val="20"/>
-        </w:rPr>
-        <w:t xml:space="preserve"> experience this neuronal phase locking</w:t>
-      </w:r>
-      <w:r>
-        <w:rPr>
-          <w:color w:val="000000"/>
-          <w:sz w:val="20"/>
-          <w:szCs w:val="20"/>
-        </w:rPr>
-        <w:fldChar w:fldCharType="begin"/>
-      </w:r>
-      <w:r>
-        <w:rPr>
-          <w:color w:val="000000"/>
-          <w:sz w:val="20"/>
-          <w:szCs w:val="20"/>
-        </w:rPr>
-        <w:instrText xml:space="preserve"> ADDIN ZOTERO_ITEM CSL_CITATION {"citationID":"w2Ec4VLT","properties":{"formattedCitation":"[56]","plainCitation":"[56]","noteIndex":0},"citationItems":[{"id":637,"uris":["http://zotero.org/groups/4773431/items/A98TGEX7"],"itemData":{"id":637,"type":"article-journal","container-title":"Ear &amp; Hearing","DOI":"10.1097/AUD.0b013e31827ada02","ISSN":"0196-0202","issue":"4","language":"en","page":"385-401","source":"DOI.org (Crossref)","title":"Hearing in Time: Evoked Potential Studies of Temporal Processing","title-short":"Hearing in Time","volume":"34","author":[{"family":"Picton","given":"Terence"}],"issued":{"date-parts":[["2013",7]]}}}],"schema":"https://github.com/citation-style-language/schema/raw/master/csl-citation.json"} </w:instrText>
-      </w:r>
-      <w:r>
-        <w:rPr>
-          <w:color w:val="000000"/>
-          <w:sz w:val="20"/>
-          <w:szCs w:val="20"/>
-        </w:rPr>
-        <w:fldChar w:fldCharType="separate"/>
-      </w:r>
-      <w:r>
-        <w:rPr>
-          <w:sz w:val="20"/>
-        </w:rPr>
-        <w:t>[56]</w:t>
-      </w:r>
-      <w:r>
-        <w:rPr>
-          <w:color w:val="000000"/>
-          <w:sz w:val="20"/>
-          <w:szCs w:val="20"/>
-        </w:rPr>
-        <w:fldChar w:fldCharType="end"/>
-      </w:r>
-      <w:r>
-        <w:rPr>
-          <w:color w:val="000000"/>
-          <w:sz w:val="20"/>
-          <w:szCs w:val="20"/>
-        </w:rPr>
-        <w:t>.</w:t>
+        <w:t xml:space="preserve">Temporal processing </w:t>
+      </w:r>
+      <w:r>
+        <w:rPr>
+          <w:color w:val="000000"/>
+          <w:sz w:val="20"/>
+          <w:szCs w:val="20"/>
+        </w:rPr>
+        <w:t>of AEP</w:t>
+      </w:r>
+      <w:r>
+        <w:rPr>
+          <w:color w:val="000000"/>
+          <w:sz w:val="20"/>
+          <w:szCs w:val="20"/>
+        </w:rPr>
+        <w:t xml:space="preserve"> </w:t>
       </w:r>
     </w:p>
     <w:p>
@@ -28541,16 +28291,9 @@
           <w:sz w:val="20"/>
           <w:szCs w:val="20"/>
         </w:rPr>
-        <w:t xml:space="preserve">The basilar membrane hair cells can track audio frequencies as far as human hearing allows. They do this to produce the cochlear microphonic. Afferent neurons can only accurately follow sounds up to their maximal discharge rate, which is a few hundred hertz. But it's possible for a single neuron to </w:t>
-      </w:r>
-      <w:r>
-        <w:rPr>
-          <w:color w:val="000000"/>
-          <w:sz w:val="20"/>
-          <w:szCs w:val="20"/>
-        </w:rPr>
-        <w:t>react every second</w:t>
-      </w:r>
+        <w:t xml:space="preserve">Using a sophisticated new method, larger cerebral reactions to binaural beats can be achieved. Binaurally delivered tones are identical in frequency and opposing polarity. The tone in one ear is increased by 20 Hz at a rate of 1 per second for a period of 20 </w:t>
+      </w:r>
+      <w:proofErr w:type="spellStart"/>
       <w:proofErr w:type="gramStart"/>
       <w:r>
         <w:rPr>
@@ -28558,7 +28301,16 @@
           <w:sz w:val="20"/>
           <w:szCs w:val="20"/>
         </w:rPr>
-        <w:t>,.</w:t>
+        <w:t>msec</w:t>
+      </w:r>
+      <w:proofErr w:type="spellEnd"/>
+      <w:r>
+        <w:rPr>
+          <w:color w:val="000000"/>
+          <w:sz w:val="20"/>
+          <w:szCs w:val="20"/>
+        </w:rPr>
+        <w:t xml:space="preserve"> ,</w:t>
       </w:r>
       <w:proofErr w:type="gramEnd"/>
       <w:r>
@@ -28567,25 +28319,7 @@
           <w:sz w:val="20"/>
           <w:szCs w:val="20"/>
         </w:rPr>
-        <w:t xml:space="preserve"> Thus, populations of neurons may be capable of tracking sounds up to roughly </w:t>
-      </w:r>
-      <w:proofErr w:type="gramStart"/>
-      <w:r>
-        <w:rPr>
-          <w:color w:val="000000"/>
-          <w:sz w:val="20"/>
-          <w:szCs w:val="20"/>
-        </w:rPr>
-        <w:t>2KHz</w:t>
-      </w:r>
-      <w:proofErr w:type="gramEnd"/>
-      <w:r>
-        <w:rPr>
-          <w:color w:val="000000"/>
-          <w:sz w:val="20"/>
-          <w:szCs w:val="20"/>
-        </w:rPr>
-        <w:t xml:space="preserve"> and producing a "</w:t>
+        <w:t xml:space="preserve"> while the tone in the opposite ear is dropped by the same amount. A 20 </w:t>
       </w:r>
       <w:proofErr w:type="spellStart"/>
       <w:r>
@@ -28594,7 +28328,7 @@
           <w:sz w:val="20"/>
           <w:szCs w:val="20"/>
         </w:rPr>
-        <w:t>neurophonic</w:t>
+        <w:t>msec</w:t>
       </w:r>
       <w:proofErr w:type="spellEnd"/>
       <w:r>
@@ -28603,18 +28337,8 @@
           <w:sz w:val="20"/>
           <w:szCs w:val="20"/>
         </w:rPr>
-        <w:t xml:space="preserve">." Both primary neurons and auditory brainstem neurons may contribute to the generation of this </w:t>
-      </w:r>
-      <w:proofErr w:type="spellStart"/>
-      <w:r>
-        <w:rPr>
-          <w:color w:val="000000"/>
-          <w:sz w:val="20"/>
-          <w:szCs w:val="20"/>
-        </w:rPr>
-        <w:t>neurophonic</w:t>
-      </w:r>
-      <w:proofErr w:type="spellEnd"/>
+        <w:t xml:space="preserve"> pulsatile binaural beat is the result of this. The delayed AEPs elicited by this stimulus include reactions to the beat and the monaural frequency shifts</w:t>
+      </w:r>
       <w:r>
         <w:rPr>
           <w:color w:val="000000"/>
@@ -28629,7 +28353,7 @@
           <w:sz w:val="20"/>
           <w:szCs w:val="20"/>
         </w:rPr>
-        <w:instrText xml:space="preserve"> ADDIN ZOTERO_ITEM CSL_CITATION {"citationID":"jiV9sY7Q","properties":{"formattedCitation":"[57], [58]","plainCitation":"[57], [58]","noteIndex":0},"citationItems":[{"id":640,"uris":["http://zotero.org/groups/4773431/items/2Y833H4D"],"itemData":{"id":640,"type":"article-journal","container-title":"Hearing research","ISSN":"0378-5955","issue":"3","journalAbbreviation":"Hearing research","note":"publisher: Elsevier","page":"261-280","title":"The auditory neurophonic: basic properties","volume":"15","author":[{"family":"Snyder","given":"RL"},{"family":"Schreiner","given":"CE"}],"issued":{"date-parts":[["1984"]]}}},{"id":641,"uris":["http://zotero.org/groups/4773431/items/8IWCCK8B"],"itemData":{"id":641,"type":"article-journal","container-title":"Scandinavian audiology","ISSN":"0105-0397","issue":"1","journalAbbreviation":"Scandinavian audiology","note":"publisher: Taylor &amp; Francis","page":"27-34","title":"Frequency following auditory brain stem responses in man","volume":"6","author":[{"family":"Veld","given":"F Huisin't"},{"family":"Osterhammel","given":"P"},{"family":"Terkildsen","given":"K"}],"issued":{"date-parts":[["1977"]]}}}],"schema":"https://github.com/citation-style-language/schema/raw/master/csl-citation.json"} </w:instrText>
+        <w:instrText xml:space="preserve"> ADDIN ZOTERO_ITEM CSL_CITATION {"citationID":"yDADbN59","properties":{"formattedCitation":"[55]","plainCitation":"[55]","noteIndex":0},"citationItems":[{"id":655,"uris":["http://zotero.org/groups/4773431/items/45G2DLJD"],"itemData":{"id":655,"type":"paper-conference","event-title":"2011 Annual International Conference of the IEEE Engineering in Medicine and Biology Society","ISBN":"1-4577-1589-9","page":"830-833","publisher":"IEEE","title":"Auditory evoked responses to binaural beat illusion: stimulus generation and the derivation of the Binaural Interaction Component (BIC)","author":[{"family":"Ozdamar","given":"Ozcan"},{"family":"Bohorquez","given":"Jorge"},{"family":"Mihajloski","given":"Todor"},{"family":"Yavuz","given":"Erdem"},{"family":"Lachowska","given":"Magdalena"}],"issued":{"date-parts":[["2011"]]}}}],"schema":"https://github.com/citation-style-language/schema/raw/master/csl-citation.json"} </w:instrText>
       </w:r>
       <w:r>
         <w:rPr>
@@ -28643,172 +28367,7 @@
         <w:rPr>
           <w:sz w:val="20"/>
         </w:rPr>
-        <w:t>[57], [58]</w:t>
-      </w:r>
-      <w:r>
-        <w:rPr>
-          <w:color w:val="000000"/>
-          <w:sz w:val="20"/>
-          <w:szCs w:val="20"/>
-        </w:rPr>
-        <w:fldChar w:fldCharType="end"/>
-      </w:r>
-      <w:r>
-        <w:rPr>
-          <w:color w:val="000000"/>
-          <w:sz w:val="20"/>
-          <w:szCs w:val="20"/>
-        </w:rPr>
-        <w:t xml:space="preserve">. EEG can be used to record both the microphonic and the </w:t>
-      </w:r>
-      <w:proofErr w:type="spellStart"/>
-      <w:r>
-        <w:rPr>
-          <w:color w:val="000000"/>
-          <w:sz w:val="20"/>
-          <w:szCs w:val="20"/>
-        </w:rPr>
-        <w:t>neurophonic</w:t>
-      </w:r>
-      <w:proofErr w:type="spellEnd"/>
-      <w:r>
-        <w:rPr>
-          <w:color w:val="000000"/>
-          <w:sz w:val="20"/>
-          <w:szCs w:val="20"/>
-        </w:rPr>
-        <w:t>  responses</w:t>
-      </w:r>
-      <w:r>
-        <w:rPr>
-          <w:color w:val="000000"/>
-          <w:sz w:val="20"/>
-          <w:szCs w:val="20"/>
-        </w:rPr>
-        <w:t xml:space="preserve"> which is  known as Frequency following response</w:t>
-      </w:r>
-      <w:r>
-        <w:rPr>
-          <w:color w:val="000000"/>
-          <w:sz w:val="20"/>
-          <w:szCs w:val="20"/>
-        </w:rPr>
-        <w:fldChar w:fldCharType="begin"/>
-      </w:r>
-      <w:r>
-        <w:rPr>
-          <w:color w:val="000000"/>
-          <w:sz w:val="20"/>
-          <w:szCs w:val="20"/>
-        </w:rPr>
-        <w:instrText xml:space="preserve"> ADDIN ZOTERO_ITEM CSL_CITATION {"citationID":"5JDly45I","properties":{"formattedCitation":"[59]","plainCitation":"[59]","noteIndex":0},"citationItems":[{"id":638,"uris":["http://zotero.org/groups/4773431/items/N4E2IUC9"],"itemData":{"id":638,"type":"article-journal","container-title":"Auditory evoked potentials: Basic principles and clinical application","journalAbbreviation":"Auditory evoked potentials: Basic principles and clinical application","note":"publisher: Baltimore: Lippincott Williams &amp; Wilkins","page":"313-335","title":"Human frequency following response","author":[{"family":"Krishnan","given":"Ananthanarayan"}],"issued":{"date-parts":[["2007"]]}}}],"schema":"https://github.com/citation-style-language/schema/raw/master/csl-citation.json"} </w:instrText>
-      </w:r>
-      <w:r>
-        <w:rPr>
-          <w:color w:val="000000"/>
-          <w:sz w:val="20"/>
-          <w:szCs w:val="20"/>
-        </w:rPr>
-        <w:fldChar w:fldCharType="separate"/>
-      </w:r>
-      <w:r>
-        <w:rPr>
-          <w:sz w:val="20"/>
-        </w:rPr>
-        <w:t>[59]</w:t>
-      </w:r>
-      <w:r>
-        <w:rPr>
-          <w:color w:val="000000"/>
-          <w:sz w:val="20"/>
-          <w:szCs w:val="20"/>
-        </w:rPr>
-        <w:fldChar w:fldCharType="end"/>
-      </w:r>
-      <w:r>
-        <w:rPr>
-          <w:color w:val="000000"/>
-          <w:sz w:val="20"/>
-          <w:szCs w:val="20"/>
-        </w:rPr>
-        <w:t>.</w:t>
-      </w:r>
-      <w:r>
-        <w:t xml:space="preserve"> </w:t>
-      </w:r>
-      <w:r>
-        <w:rPr>
-          <w:color w:val="000000"/>
-          <w:sz w:val="20"/>
-          <w:szCs w:val="20"/>
-        </w:rPr>
-        <w:t xml:space="preserve">This EEG was produced by various areas of the auditory system, with responses arriving in the pontine and midbrain regions between 2 and 3 </w:t>
-      </w:r>
-      <w:proofErr w:type="spellStart"/>
-      <w:r>
-        <w:rPr>
-          <w:color w:val="000000"/>
-          <w:sz w:val="20"/>
-          <w:szCs w:val="20"/>
-        </w:rPr>
-        <w:t>msec</w:t>
-      </w:r>
-      <w:proofErr w:type="spellEnd"/>
-      <w:r>
-        <w:rPr>
-          <w:color w:val="000000"/>
-          <w:sz w:val="20"/>
-          <w:szCs w:val="20"/>
-        </w:rPr>
-        <w:t xml:space="preserve"> and 5 and 7 </w:t>
-      </w:r>
-      <w:proofErr w:type="spellStart"/>
-      <w:r>
-        <w:rPr>
-          <w:color w:val="000000"/>
-          <w:sz w:val="20"/>
-          <w:szCs w:val="20"/>
-        </w:rPr>
-        <w:t>msec</w:t>
-      </w:r>
-      <w:proofErr w:type="spellEnd"/>
-      <w:r>
-        <w:rPr>
-          <w:color w:val="000000"/>
-          <w:sz w:val="20"/>
-          <w:szCs w:val="20"/>
-        </w:rPr>
-        <w:t>, respectively. Low-frequency hearing thresholds can be evaluated and assessed using FFR</w:t>
-      </w:r>
-      <w:r>
-        <w:rPr>
-          <w:color w:val="000000"/>
-          <w:sz w:val="20"/>
-          <w:szCs w:val="20"/>
-        </w:rPr>
-        <w:fldChar w:fldCharType="begin"/>
-      </w:r>
-      <w:r>
-        <w:rPr>
-          <w:color w:val="000000"/>
-          <w:sz w:val="20"/>
-          <w:szCs w:val="20"/>
-        </w:rPr>
-        <w:instrText xml:space="preserve"> ADDIN ZOTERO_ITEM CSL_CITATION {"citationID":"v09IklC1","properties":{"formattedCitation":"[60]","plainCitation":"[60]","noteIndex":0},"citationItems":[{"id":262,"uris":["http://zotero.org/groups/4773431/items/GBV9WA9P"],"itemData":{"id":262,"type":"article-journal","abstract":"Binaural masking level difference is the behavioral threshold difference between a diotic condition (SoNo) and a dichotic condition with a 180° interaural phase delay of either the signal (SπNo) or the masker (SoNπ). Threshold disparity is partially related to coincidence-detecting units in the medial superior olive that are sensitive to low-frequency binaural stimuli with interaural phase differences. Previous surface evoked potential studies report significant latency and amplitude differences to SπNo stimuli with respect to SoNo stimuli in the P1-N1 auditory event related potential, but no study has reported physiologic masking level differences in a brain stem evoked potential. The human frequency-following response (FFR) represents activity from low-frequency, phase locking neural units in the upper brainstem. Unmasked FFRs to 500 Hz tone bursts and masked FFRs using a 1.5 kHz low-pass masker were recorded from nine normal-hearing adult subjects. Significant reduction in FFR amplitude occurred in the SoNo condition, re the So condition, with masker intensities near the psychoacoustic SoNo masking level. Significant FFR amplitude recovery was observed for both the SoNπ and SπNo conditions. These results support the role of phase-locked neural activity in brainstem mechanisms involved in perceptual masking release.","container-title":"Journal of the American Academy of Audiology","DOI":"10.3766/jaaa.16.3.6","ISSN":"1050-0545, 2157-3107","issue":"3","journalAbbreviation":"J Am Acad Audiol","language":"en","license":"American Academy of Audiology","note":"publisher: American Academy of Audiology","page":"184-195","source":"www.thieme-connect.com","title":"Human Frequency-Following Responses to Binaural Masking Level Difference Stimuli","volume":"16","author":[{"family":"Wilson","given":"James R."},{"family":"Krishnan","given":"Ananthanarayan"}],"issued":{"date-parts":[["2005",3]]}}}],"schema":"https://github.com/citation-style-language/schema/raw/master/csl-citation.json"} </w:instrText>
-      </w:r>
-      <w:r>
-        <w:rPr>
-          <w:color w:val="000000"/>
-          <w:sz w:val="20"/>
-          <w:szCs w:val="20"/>
-        </w:rPr>
-        <w:fldChar w:fldCharType="separate"/>
-      </w:r>
-      <w:r>
-        <w:rPr>
-          <w:sz w:val="20"/>
-        </w:rPr>
-        <w:t>[60]</w:t>
+        <w:t>[55]</w:t>
       </w:r>
       <w:r>
         <w:rPr>
@@ -28850,43 +28409,15 @@
           <w:sz w:val="20"/>
           <w:szCs w:val="20"/>
         </w:rPr>
-        <w:t xml:space="preserve">FFR is a representation of the temporal data that could be used to </w:t>
-      </w:r>
-      <w:proofErr w:type="spellStart"/>
-      <w:r>
-        <w:rPr>
-          <w:color w:val="000000"/>
-          <w:sz w:val="20"/>
-          <w:szCs w:val="20"/>
-        </w:rPr>
-        <w:t>analyse</w:t>
-      </w:r>
-      <w:proofErr w:type="spellEnd"/>
-      <w:r>
-        <w:rPr>
-          <w:color w:val="000000"/>
-          <w:sz w:val="20"/>
-          <w:szCs w:val="20"/>
-        </w:rPr>
-        <w:t xml:space="preserve"> periodicity and pitch. The FFR may not precisely capture all of the observed pitch information in complex stimuli, hence it is unclear how exactly it relates to pitch perception. The pitch perception needs a cognitive choice regarding  temporal aspects can be best perceived, notwithstanding the necessity to represent and </w:t>
-      </w:r>
-      <w:proofErr w:type="spellStart"/>
-      <w:r>
-        <w:rPr>
-          <w:color w:val="000000"/>
-          <w:sz w:val="20"/>
-          <w:szCs w:val="20"/>
-        </w:rPr>
-        <w:t>analyse</w:t>
-      </w:r>
-      <w:proofErr w:type="spellEnd"/>
-      <w:r>
-        <w:rPr>
-          <w:color w:val="000000"/>
-          <w:sz w:val="20"/>
-          <w:szCs w:val="20"/>
-        </w:rPr>
-        <w:t xml:space="preserve"> the temporal features of sounds</w:t>
+        <w:t xml:space="preserve">Human frequency perception is based on Von Bekesy's travelling wave and neural phase locking, two physical phenomena. Former causes a certain portion of the basilar member to respond to a specific sound frequency and is, thus, coded in terms of the greatest activation zone on the basilar membrane. The central nervous system uses </w:t>
+      </w:r>
+      <w:r>
+        <w:rPr>
+          <w:color w:val="000000"/>
+          <w:sz w:val="20"/>
+          <w:szCs w:val="20"/>
+        </w:rPr>
+        <w:t>topographic maps and labelled lines to connect the basilar membrane location of the source of its activation</w:t>
       </w:r>
       <w:r>
         <w:rPr>
@@ -28902,7 +28433,7 @@
           <w:sz w:val="20"/>
           <w:szCs w:val="20"/>
         </w:rPr>
-        <w:instrText xml:space="preserve"> ADDIN ZOTERO_ITEM CSL_CITATION {"citationID":"gVVUg9TL","properties":{"formattedCitation":"[61]","plainCitation":"[61]","noteIndex":0},"citationItems":[{"id":642,"uris":["http://zotero.org/groups/4773431/items/TQZUG5ST"],"itemData":{"id":642,"type":"article-journal","container-title":"Journal of the Association for Research in Otolaryngology","ISSN":"1438-7573","issue":"6","journalAbbreviation":"Journal of the Association for Research in Otolaryngology","note":"publisher: Springer","page":"767-782","title":"The frequency following response (FFR) may reflect pitch-bearing information but is not a direct representation of pitch","volume":"12","author":[{"family":"Gockel","given":"Hedwig E"},{"family":"Carlyon","given":"Robert P"},{"family":"Mehta","given":"Anahita"},{"family":"Plack","given":"Christopher J"}],"issued":{"date-parts":[["2011"]]}}}],"schema":"https://github.com/citation-style-language/schema/raw/master/csl-citation.json"} </w:instrText>
+        <w:instrText xml:space="preserve"> ADDIN ZOTERO_ITEM CSL_CITATION {"citationID":"uyYJCBCt","properties":{"formattedCitation":"[56]","plainCitation":"[56]","noteIndex":0},"citationItems":[{"id":637,"uris":["http://zotero.org/groups/4773431/items/A98TGEX7"],"itemData":{"id":637,"type":"article-journal","container-title":"Ear &amp; Hearing","DOI":"10.1097/AUD.0b013e31827ada02","ISSN":"0196-0202","issue":"4","language":"en","page":"385-401","source":"DOI.org (Crossref)","title":"Hearing in Time: Evoked Potential Studies of Temporal Processing","title-short":"Hearing in Time","volume":"34","author":[{"family":"Picton","given":"Terence"}],"issued":{"date-parts":[["2013",7]]}}}],"schema":"https://github.com/citation-style-language/schema/raw/master/csl-citation.json"} </w:instrText>
       </w:r>
       <w:r>
         <w:rPr>
@@ -28916,7 +28447,7 @@
         <w:rPr>
           <w:sz w:val="20"/>
         </w:rPr>
-        <w:t>[61]</w:t>
+        <w:t>[56]</w:t>
       </w:r>
       <w:r>
         <w:rPr>
@@ -28976,7 +28507,101 @@
           <w:sz w:val="20"/>
           <w:szCs w:val="20"/>
         </w:rPr>
-        <w:t>The AEPs to binaural clicks have been examined in numerous investigations.</w:t>
+        <w:t xml:space="preserve">Later physical events involve neurons (or clusters of neurons) locking themselves to a specific phase of sound, after which the sound's frequency is time-coded. The central </w:t>
+      </w:r>
+      <w:r>
+        <w:rPr>
+          <w:color w:val="000000"/>
+          <w:sz w:val="20"/>
+          <w:szCs w:val="20"/>
+        </w:rPr>
+        <w:t xml:space="preserve">nervous system </w:t>
+      </w:r>
+      <w:r>
+        <w:rPr>
+          <w:color w:val="000000"/>
+          <w:sz w:val="20"/>
+          <w:szCs w:val="20"/>
+        </w:rPr>
+        <w:t xml:space="preserve">calculates </w:t>
+      </w:r>
+      <w:r>
+        <w:rPr>
+          <w:color w:val="000000"/>
+          <w:sz w:val="20"/>
+          <w:szCs w:val="20"/>
+        </w:rPr>
+        <w:t>the</w:t>
+      </w:r>
+      <w:r>
+        <w:rPr>
+          <w:color w:val="000000"/>
+          <w:sz w:val="20"/>
+          <w:szCs w:val="20"/>
+        </w:rPr>
+        <w:t xml:space="preserve"> neuronal activity's autocorrelation. Only frequencies below </w:t>
+      </w:r>
+      <w:r>
+        <w:rPr>
+          <w:color w:val="000000"/>
+          <w:sz w:val="20"/>
+          <w:szCs w:val="20"/>
+        </w:rPr>
+        <w:t>2 KHz</w:t>
+      </w:r>
+      <w:r>
+        <w:rPr>
+          <w:color w:val="000000"/>
+          <w:sz w:val="20"/>
+          <w:szCs w:val="20"/>
+        </w:rPr>
+        <w:t xml:space="preserve"> experience this neuronal phase locking</w:t>
+      </w:r>
+      <w:r>
+        <w:rPr>
+          <w:color w:val="000000"/>
+          <w:sz w:val="20"/>
+          <w:szCs w:val="20"/>
+        </w:rPr>
+        <w:fldChar w:fldCharType="begin"/>
+      </w:r>
+      <w:r>
+        <w:rPr>
+          <w:color w:val="000000"/>
+          <w:sz w:val="20"/>
+          <w:szCs w:val="20"/>
+        </w:rPr>
+        <w:instrText xml:space="preserve"> ADDIN ZOTERO_ITEM CSL_CITATION {"citationID":"w2Ec4VLT","properties":{"formattedCitation":"[56]","plainCitation":"[56]","noteIndex":0},"citationItems":[{"id":637,"uris":["http://zotero.org/groups/4773431/items/A98TGEX7"],"itemData":{"id":637,"type":"article-journal","container-title":"Ear &amp; Hearing","DOI":"10.1097/AUD.0b013e31827ada02","ISSN":"0196-0202","issue":"4","language":"en","page":"385-401","source":"DOI.org (Crossref)","title":"Hearing in Time: Evoked Potential Studies of Temporal Processing","title-short":"Hearing in Time","volume":"34","author":[{"family":"Picton","given":"Terence"}],"issued":{"date-parts":[["2013",7]]}}}],"schema":"https://github.com/citation-style-language/schema/raw/master/csl-citation.json"} </w:instrText>
+      </w:r>
+      <w:r>
+        <w:rPr>
+          <w:color w:val="000000"/>
+          <w:sz w:val="20"/>
+          <w:szCs w:val="20"/>
+        </w:rPr>
+        <w:fldChar w:fldCharType="separate"/>
+      </w:r>
+      <w:r>
+        <w:rPr>
+          <w:sz w:val="20"/>
+        </w:rPr>
+        <w:t>[56]</w:t>
+      </w:r>
+      <w:r>
+        <w:rPr>
+          <w:color w:val="000000"/>
+          <w:sz w:val="20"/>
+          <w:szCs w:val="20"/>
+        </w:rPr>
+        <w:fldChar w:fldCharType="end"/>
+      </w:r>
+      <w:r>
+        <w:rPr>
+          <w:color w:val="000000"/>
+          <w:sz w:val="20"/>
+          <w:szCs w:val="20"/>
+        </w:rPr>
+        <w:t>.</w:t>
       </w:r>
     </w:p>
     <w:p>
@@ -29002,7 +28627,7 @@
           <w:sz w:val="20"/>
           <w:szCs w:val="20"/>
         </w:rPr>
-        <w:t xml:space="preserve">Finding the differences between the responses to a binaural click and a monaural click is a straightforward strategy. Instead of two stimuli, the binaural stimulus is </w:t>
+        <w:t>The basilar membrane hair cells can track audio frequencies as far as human hearing allows. They do this to produce the cochlear microphonic. Afferent neurons can only accurately follow sounds up to their maximal discharge rate, which is a few hundred hertz. But it's possible for a single neuron to react every second</w:t>
       </w:r>
       <w:proofErr w:type="gramStart"/>
       <w:r>
@@ -29011,7 +28636,7 @@
           <w:sz w:val="20"/>
           <w:szCs w:val="20"/>
         </w:rPr>
-        <w:t>seen .</w:t>
+        <w:t>,.</w:t>
       </w:r>
       <w:proofErr w:type="gramEnd"/>
       <w:r>
@@ -29020,8 +28645,54 @@
           <w:sz w:val="20"/>
           <w:szCs w:val="20"/>
         </w:rPr>
-        <w:t xml:space="preserve"> The brainstem registers this "binaural merger." The ABR to a binaural stimulus and the total of the monaural responses captured when the stimuli are presented to each ear individually, however, differ only slightly. The binaural interaction component is investigated as the slight discrepancy between the binaural waveform and the total of the monaural responses</w:t>
-      </w:r>
+        <w:t xml:space="preserve"> Thus, populations of neurons may be capable of tracking sounds up to roughly </w:t>
+      </w:r>
+      <w:proofErr w:type="gramStart"/>
+      <w:r>
+        <w:rPr>
+          <w:color w:val="000000"/>
+          <w:sz w:val="20"/>
+          <w:szCs w:val="20"/>
+        </w:rPr>
+        <w:t>2KHz</w:t>
+      </w:r>
+      <w:proofErr w:type="gramEnd"/>
+      <w:r>
+        <w:rPr>
+          <w:color w:val="000000"/>
+          <w:sz w:val="20"/>
+          <w:szCs w:val="20"/>
+        </w:rPr>
+        <w:t xml:space="preserve"> and producing a "</w:t>
+      </w:r>
+      <w:proofErr w:type="spellStart"/>
+      <w:r>
+        <w:rPr>
+          <w:color w:val="000000"/>
+          <w:sz w:val="20"/>
+          <w:szCs w:val="20"/>
+        </w:rPr>
+        <w:t>neurophonic</w:t>
+      </w:r>
+      <w:proofErr w:type="spellEnd"/>
+      <w:r>
+        <w:rPr>
+          <w:color w:val="000000"/>
+          <w:sz w:val="20"/>
+          <w:szCs w:val="20"/>
+        </w:rPr>
+        <w:t xml:space="preserve">." Both primary neurons and auditory brainstem neurons may contribute to the generation of this </w:t>
+      </w:r>
+      <w:proofErr w:type="spellStart"/>
+      <w:r>
+        <w:rPr>
+          <w:color w:val="000000"/>
+          <w:sz w:val="20"/>
+          <w:szCs w:val="20"/>
+        </w:rPr>
+        <w:t>neurophonic</w:t>
+      </w:r>
+      <w:proofErr w:type="spellEnd"/>
       <w:r>
         <w:rPr>
           <w:color w:val="000000"/>
@@ -29036,7 +28707,7 @@
           <w:sz w:val="20"/>
           <w:szCs w:val="20"/>
         </w:rPr>
-        <w:instrText xml:space="preserve"> ADDIN ZOTERO_ITEM CSL_CITATION {"citationID":"9W8IAGl6","properties":{"formattedCitation":"[62]","plainCitation":"[62]","noteIndex":0},"citationItems":[{"id":643,"uris":["http://zotero.org/groups/4773431/items/ZY48AY92"],"itemData":{"id":643,"type":"article-journal","container-title":"Electroencephalography and clinical neurophysiology","ISSN":"0013-4694","issue":"3-4","journalAbbreviation":"Electroencephalography and clinical neurophysiology","note":"publisher: Elsevier","page":"303-313","title":"Binaural interaction in human auditory evoked potentials","volume":"49","author":[{"family":"Dobie","given":"RAetal"},{"family":"Norton","given":"SJ"}],"issued":{"date-parts":[["1980"]]}}}],"schema":"https://github.com/citation-style-language/schema/raw/master/csl-citation.json"} </w:instrText>
+        <w:instrText xml:space="preserve"> ADDIN ZOTERO_ITEM CSL_CITATION {"citationID":"jiV9sY7Q","properties":{"formattedCitation":"[57], [58]","plainCitation":"[57], [58]","noteIndex":0},"citationItems":[{"id":640,"uris":["http://zotero.org/groups/4773431/items/2Y833H4D"],"itemData":{"id":640,"type":"article-journal","container-title":"Hearing research","ISSN":"0378-5955","issue":"3","journalAbbreviation":"Hearing research","note":"publisher: Elsevier","page":"261-280","title":"The auditory neurophonic: basic properties","volume":"15","author":[{"family":"Snyder","given":"RL"},{"family":"Schreiner","given":"CE"}],"issued":{"date-parts":[["1984"]]}}},{"id":641,"uris":["http://zotero.org/groups/4773431/items/8IWCCK8B"],"itemData":{"id":641,"type":"article-journal","container-title":"Scandinavian audiology","ISSN":"0105-0397","issue":"1","journalAbbreviation":"Scandinavian audiology","note":"publisher: Taylor &amp; Francis","page":"27-34","title":"Frequency following auditory brain stem responses in man","volume":"6","author":[{"family":"Veld","given":"F Huisin't"},{"family":"Osterhammel","given":"P"},{"family":"Terkildsen","given":"K"}],"issued":{"date-parts":[["1977"]]}}}],"schema":"https://github.com/citation-style-language/schema/raw/master/csl-citation.json"} </w:instrText>
       </w:r>
       <w:r>
         <w:rPr>
@@ -29050,7 +28721,172 @@
         <w:rPr>
           <w:sz w:val="20"/>
         </w:rPr>
-        <w:t>[62]</w:t>
+        <w:t>[57], [58]</w:t>
+      </w:r>
+      <w:r>
+        <w:rPr>
+          <w:color w:val="000000"/>
+          <w:sz w:val="20"/>
+          <w:szCs w:val="20"/>
+        </w:rPr>
+        <w:fldChar w:fldCharType="end"/>
+      </w:r>
+      <w:r>
+        <w:rPr>
+          <w:color w:val="000000"/>
+          <w:sz w:val="20"/>
+          <w:szCs w:val="20"/>
+        </w:rPr>
+        <w:t xml:space="preserve">. EEG can be used to record both the microphonic and the </w:t>
+      </w:r>
+      <w:proofErr w:type="spellStart"/>
+      <w:r>
+        <w:rPr>
+          <w:color w:val="000000"/>
+          <w:sz w:val="20"/>
+          <w:szCs w:val="20"/>
+        </w:rPr>
+        <w:t>neurophonic</w:t>
+      </w:r>
+      <w:proofErr w:type="spellEnd"/>
+      <w:r>
+        <w:rPr>
+          <w:color w:val="000000"/>
+          <w:sz w:val="20"/>
+          <w:szCs w:val="20"/>
+        </w:rPr>
+        <w:t>  responses</w:t>
+      </w:r>
+      <w:r>
+        <w:rPr>
+          <w:color w:val="000000"/>
+          <w:sz w:val="20"/>
+          <w:szCs w:val="20"/>
+        </w:rPr>
+        <w:t xml:space="preserve"> which is  known as Frequency following response</w:t>
+      </w:r>
+      <w:r>
+        <w:rPr>
+          <w:color w:val="000000"/>
+          <w:sz w:val="20"/>
+          <w:szCs w:val="20"/>
+        </w:rPr>
+        <w:fldChar w:fldCharType="begin"/>
+      </w:r>
+      <w:r>
+        <w:rPr>
+          <w:color w:val="000000"/>
+          <w:sz w:val="20"/>
+          <w:szCs w:val="20"/>
+        </w:rPr>
+        <w:instrText xml:space="preserve"> ADDIN ZOTERO_ITEM CSL_CITATION {"citationID":"5JDly45I","properties":{"formattedCitation":"[59]","plainCitation":"[59]","noteIndex":0},"citationItems":[{"id":638,"uris":["http://zotero.org/groups/4773431/items/N4E2IUC9"],"itemData":{"id":638,"type":"article-journal","container-title":"Auditory evoked potentials: Basic principles and clinical application","journalAbbreviation":"Auditory evoked potentials: Basic principles and clinical application","note":"publisher: Baltimore: Lippincott Williams &amp; Wilkins","page":"313-335","title":"Human frequency following response","author":[{"family":"Krishnan","given":"Ananthanarayan"}],"issued":{"date-parts":[["2007"]]}}}],"schema":"https://github.com/citation-style-language/schema/raw/master/csl-citation.json"} </w:instrText>
+      </w:r>
+      <w:r>
+        <w:rPr>
+          <w:color w:val="000000"/>
+          <w:sz w:val="20"/>
+          <w:szCs w:val="20"/>
+        </w:rPr>
+        <w:fldChar w:fldCharType="separate"/>
+      </w:r>
+      <w:r>
+        <w:rPr>
+          <w:sz w:val="20"/>
+        </w:rPr>
+        <w:t>[59]</w:t>
+      </w:r>
+      <w:r>
+        <w:rPr>
+          <w:color w:val="000000"/>
+          <w:sz w:val="20"/>
+          <w:szCs w:val="20"/>
+        </w:rPr>
+        <w:fldChar w:fldCharType="end"/>
+      </w:r>
+      <w:r>
+        <w:rPr>
+          <w:color w:val="000000"/>
+          <w:sz w:val="20"/>
+          <w:szCs w:val="20"/>
+        </w:rPr>
+        <w:t>.</w:t>
+      </w:r>
+      <w:r>
+        <w:t xml:space="preserve"> </w:t>
+      </w:r>
+      <w:r>
+        <w:rPr>
+          <w:color w:val="000000"/>
+          <w:sz w:val="20"/>
+          <w:szCs w:val="20"/>
+        </w:rPr>
+        <w:t xml:space="preserve">This EEG was produced by various areas of the auditory system, with responses arriving in the pontine and midbrain regions between 2 and 3 </w:t>
+      </w:r>
+      <w:proofErr w:type="spellStart"/>
+      <w:r>
+        <w:rPr>
+          <w:color w:val="000000"/>
+          <w:sz w:val="20"/>
+          <w:szCs w:val="20"/>
+        </w:rPr>
+        <w:t>msec</w:t>
+      </w:r>
+      <w:proofErr w:type="spellEnd"/>
+      <w:r>
+        <w:rPr>
+          <w:color w:val="000000"/>
+          <w:sz w:val="20"/>
+          <w:szCs w:val="20"/>
+        </w:rPr>
+        <w:t xml:space="preserve"> and 5 and 7 </w:t>
+      </w:r>
+      <w:proofErr w:type="spellStart"/>
+      <w:r>
+        <w:rPr>
+          <w:color w:val="000000"/>
+          <w:sz w:val="20"/>
+          <w:szCs w:val="20"/>
+        </w:rPr>
+        <w:t>msec</w:t>
+      </w:r>
+      <w:proofErr w:type="spellEnd"/>
+      <w:r>
+        <w:rPr>
+          <w:color w:val="000000"/>
+          <w:sz w:val="20"/>
+          <w:szCs w:val="20"/>
+        </w:rPr>
+        <w:t>, respectively. Low-frequency hearing thresholds can be evaluated and assessed using FFR</w:t>
+      </w:r>
+      <w:r>
+        <w:rPr>
+          <w:color w:val="000000"/>
+          <w:sz w:val="20"/>
+          <w:szCs w:val="20"/>
+        </w:rPr>
+        <w:fldChar w:fldCharType="begin"/>
+      </w:r>
+      <w:r>
+        <w:rPr>
+          <w:color w:val="000000"/>
+          <w:sz w:val="20"/>
+          <w:szCs w:val="20"/>
+        </w:rPr>
+        <w:instrText xml:space="preserve"> ADDIN ZOTERO_ITEM CSL_CITATION {"citationID":"v09IklC1","properties":{"formattedCitation":"[60]","plainCitation":"[60]","noteIndex":0},"citationItems":[{"id":262,"uris":["http://zotero.org/groups/4773431/items/GBV9WA9P"],"itemData":{"id":262,"type":"article-journal","abstract":"Binaural masking level difference is the behavioral threshold difference between a diotic condition (SoNo) and a dichotic condition with a 180° interaural phase delay of either the signal (SπNo) or the masker (SoNπ). Threshold disparity is partially related to coincidence-detecting units in the medial superior olive that are sensitive to low-frequency binaural stimuli with interaural phase differences. Previous surface evoked potential studies report significant latency and amplitude differences to SπNo stimuli with respect to SoNo stimuli in the P1-N1 auditory event related potential, but no study has reported physiologic masking level differences in a brain stem evoked potential. The human frequency-following response (FFR) represents activity from low-frequency, phase locking neural units in the upper brainstem. Unmasked FFRs to 500 Hz tone bursts and masked FFRs using a 1.5 kHz low-pass masker were recorded from nine normal-hearing adult subjects. Significant reduction in FFR amplitude occurred in the SoNo condition, re the So condition, with masker intensities near the psychoacoustic SoNo masking level. Significant FFR amplitude recovery was observed for both the SoNπ and SπNo conditions. These results support the role of phase-locked neural activity in brainstem mechanisms involved in perceptual masking release.","container-title":"Journal of the American Academy of Audiology","DOI":"10.3766/jaaa.16.3.6","ISSN":"1050-0545, 2157-3107","issue":"3","journalAbbreviation":"J Am Acad Audiol","language":"en","license":"American Academy of Audiology","note":"publisher: American Academy of Audiology","page":"184-195","source":"www.thieme-connect.com","title":"Human Frequency-Following Responses to Binaural Masking Level Difference Stimuli","volume":"16","author":[{"family":"Wilson","given":"James R."},{"family":"Krishnan","given":"Ananthanarayan"}],"issued":{"date-parts":[["2005",3]]}}}],"schema":"https://github.com/citation-style-language/schema/raw/master/csl-citation.json"} </w:instrText>
+      </w:r>
+      <w:r>
+        <w:rPr>
+          <w:color w:val="000000"/>
+          <w:sz w:val="20"/>
+          <w:szCs w:val="20"/>
+        </w:rPr>
+        <w:fldChar w:fldCharType="separate"/>
+      </w:r>
+      <w:r>
+        <w:rPr>
+          <w:sz w:val="20"/>
+        </w:rPr>
+        <w:t>[60]</w:t>
       </w:r>
       <w:r>
         <w:rPr>
@@ -29092,7 +28928,43 @@
           <w:sz w:val="20"/>
           <w:szCs w:val="20"/>
         </w:rPr>
-        <w:t>When the response to a binaural stimulus is comparable to the response to a single monaural stimulus, the effects of binaural fusion are more pronounced in the MLR and LLR  Instead of processing sounds according to the ear or ears in which they are received, the cortex appears to do so</w:t>
+        <w:t xml:space="preserve">FFR is a representation of the temporal data that could be used to </w:t>
+      </w:r>
+      <w:proofErr w:type="spellStart"/>
+      <w:r>
+        <w:rPr>
+          <w:color w:val="000000"/>
+          <w:sz w:val="20"/>
+          <w:szCs w:val="20"/>
+        </w:rPr>
+        <w:t>analyse</w:t>
+      </w:r>
+      <w:proofErr w:type="spellEnd"/>
+      <w:r>
+        <w:rPr>
+          <w:color w:val="000000"/>
+          <w:sz w:val="20"/>
+          <w:szCs w:val="20"/>
+        </w:rPr>
+        <w:t xml:space="preserve"> periodicity and pitch. The FFR may not precisely capture all of the observed pitch information in complex stimuli, hence it is unclear how exactly it relates to pitch perception. The pitch perception needs a cognitive choice regarding  temporal aspects can be best perceived, notwithstanding the necessity to represent and </w:t>
+      </w:r>
+      <w:proofErr w:type="spellStart"/>
+      <w:r>
+        <w:rPr>
+          <w:color w:val="000000"/>
+          <w:sz w:val="20"/>
+          <w:szCs w:val="20"/>
+        </w:rPr>
+        <w:t>analyse</w:t>
+      </w:r>
+      <w:proofErr w:type="spellEnd"/>
+      <w:r>
+        <w:rPr>
+          <w:color w:val="000000"/>
+          <w:sz w:val="20"/>
+          <w:szCs w:val="20"/>
+        </w:rPr>
+        <w:t xml:space="preserve"> the temporal features of sounds</w:t>
       </w:r>
       <w:r>
         <w:rPr>
@@ -29108,7 +28980,7 @@
           <w:sz w:val="20"/>
           <w:szCs w:val="20"/>
         </w:rPr>
-        <w:instrText xml:space="preserve"> ADDIN ZOTERO_ITEM CSL_CITATION {"citationID":"WSkLVgji","properties":{"formattedCitation":"[63]","plainCitation":"[63]","noteIndex":0},"citationItems":[{"id":644,"uris":["http://zotero.org/groups/4773431/items/8UFRBBN9"],"itemData":{"id":644,"type":"article-journal","container-title":"Cerebral Cortex","ISSN":"1460-2199","issue":"6","journalAbbreviation":"Cerebral Cortex","note":"publisher: Oxford University Press","page":"1360-1371","title":"Temporal dynamics of selective attention during dichotic listening","volume":"20","author":[{"family":"Ross","given":"Bernhard"},{"family":"Hillyard","given":"Steven A"},{"family":"Picton","given":"Terence W"}],"issued":{"date-parts":[["2010"]]}}}],"schema":"https://github.com/citation-style-language/schema/raw/master/csl-citation.json"} </w:instrText>
+        <w:instrText xml:space="preserve"> ADDIN ZOTERO_ITEM CSL_CITATION {"citationID":"gVVUg9TL","properties":{"formattedCitation":"[61]","plainCitation":"[61]","noteIndex":0},"citationItems":[{"id":642,"uris":["http://zotero.org/groups/4773431/items/TQZUG5ST"],"itemData":{"id":642,"type":"article-journal","container-title":"Journal of the Association for Research in Otolaryngology","ISSN":"1438-7573","issue":"6","journalAbbreviation":"Journal of the Association for Research in Otolaryngology","note":"publisher: Springer","page":"767-782","title":"The frequency following response (FFR) may reflect pitch-bearing information but is not a direct representation of pitch","volume":"12","author":[{"family":"Gockel","given":"Hedwig E"},{"family":"Carlyon","given":"Robert P"},{"family":"Mehta","given":"Anahita"},{"family":"Plack","given":"Christopher J"}],"issued":{"date-parts":[["2011"]]}}}],"schema":"https://github.com/citation-style-language/schema/raw/master/csl-citation.json"} </w:instrText>
       </w:r>
       <w:r>
         <w:rPr>
@@ -29122,7 +28994,7 @@
         <w:rPr>
           <w:sz w:val="20"/>
         </w:rPr>
-        <w:t>[63]</w:t>
+        <w:t>[61]</w:t>
       </w:r>
       <w:r>
         <w:rPr>
@@ -29139,572 +29011,6 @@
           <w:szCs w:val="20"/>
         </w:rPr>
         <w:t>.</w:t>
-      </w:r>
-    </w:p>
-    <w:p>
-      <w:pPr>
-        <w:pBdr>
-          <w:top w:val="nil"/>
-          <w:left w:val="nil"/>
-          <w:bottom w:val="nil"/>
-          <w:right w:val="nil"/>
-          <w:between w:val="nil"/>
-        </w:pBdr>
-        <w:spacing w:before="240" w:line="240" w:lineRule="auto"/>
-        <w:ind w:left="0" w:hanging="2"/>
-        <w:rPr>
-          <w:color w:val="000000"/>
-          <w:sz w:val="20"/>
-          <w:szCs w:val="20"/>
-        </w:rPr>
-      </w:pPr>
-      <w:r>
-        <w:rPr>
-          <w:color w:val="000000"/>
-          <w:sz w:val="20"/>
-          <w:szCs w:val="20"/>
-        </w:rPr>
-        <w:t xml:space="preserve">There are two techniques to research how the human brain reacts to quickly varying noises. The simplest method is to simply keep track of steady state reactions to stimuli provided at various </w:t>
-      </w:r>
-      <w:proofErr w:type="gramStart"/>
-      <w:r>
-        <w:rPr>
-          <w:color w:val="000000"/>
-          <w:sz w:val="20"/>
-          <w:szCs w:val="20"/>
-        </w:rPr>
-        <w:t>frequencies .</w:t>
-      </w:r>
-      <w:proofErr w:type="gramEnd"/>
-      <w:r>
-        <w:rPr>
-          <w:color w:val="000000"/>
-          <w:sz w:val="20"/>
-          <w:szCs w:val="20"/>
-        </w:rPr>
-        <w:t xml:space="preserve"> Tracking the response to a moving stimulus rate is the second </w:t>
-      </w:r>
-      <w:r>
-        <w:rPr>
-          <w:color w:val="000000"/>
-          <w:sz w:val="20"/>
-          <w:szCs w:val="20"/>
-        </w:rPr>
-        <w:fldChar w:fldCharType="begin"/>
-      </w:r>
-      <w:r>
-        <w:rPr>
-          <w:color w:val="000000"/>
-          <w:sz w:val="20"/>
-          <w:szCs w:val="20"/>
-        </w:rPr>
-        <w:instrText xml:space="preserve"> ADDIN ZOTERO_ITEM CSL_CITATION {"citationID":"3c1kCuAA","properties":{"formattedCitation":"[64]","plainCitation":"[64]","noteIndex":0},"citationItems":[{"id":646,"uris":["http://zotero.org/groups/4773431/items/FPTEMGJ3"],"itemData":{"id":646,"type":"article-journal","container-title":"The Journal of the Acoustical Society of America","ISSN":"0001-4966","issue":"6","journalAbbreviation":"The Journal of the Acoustical Society of America","note":"publisher: Acoustical Society of America","page":"3581-3593","title":"Human temporal auditory acuity as assessed by envelope following responses","volume":"116","author":[{"family":"Purcell","given":"David W"},{"family":"John","given":"Sasha M"},{"family":"Schneider","given":"Bruce A"},{"family":"Picton","given":"Terence W"}],"issued":{"date-parts":[["2004"]]}}}],"schema":"https://github.com/citation-style-language/schema/raw/master/csl-citation.json"} </w:instrText>
-      </w:r>
-      <w:r>
-        <w:rPr>
-          <w:color w:val="000000"/>
-          <w:sz w:val="20"/>
-          <w:szCs w:val="20"/>
-        </w:rPr>
-        <w:fldChar w:fldCharType="separate"/>
-      </w:r>
-      <w:r>
-        <w:rPr>
-          <w:sz w:val="20"/>
-        </w:rPr>
-        <w:t>[64]</w:t>
-      </w:r>
-      <w:r>
-        <w:rPr>
-          <w:color w:val="000000"/>
-          <w:sz w:val="20"/>
-          <w:szCs w:val="20"/>
-        </w:rPr>
-        <w:fldChar w:fldCharType="end"/>
-      </w:r>
-      <w:r>
-        <w:rPr>
-          <w:color w:val="000000"/>
-          <w:sz w:val="20"/>
-          <w:szCs w:val="20"/>
-        </w:rPr>
-        <w:t>. The response is clearly improved by both methods at frequencies about 40 Hz</w:t>
-      </w:r>
-      <w:r>
-        <w:rPr>
-          <w:color w:val="000000"/>
-          <w:sz w:val="20"/>
-          <w:szCs w:val="20"/>
-        </w:rPr>
-        <w:fldChar w:fldCharType="begin"/>
-      </w:r>
-      <w:r>
-        <w:rPr>
-          <w:color w:val="000000"/>
-          <w:sz w:val="20"/>
-          <w:szCs w:val="20"/>
-        </w:rPr>
-        <w:instrText xml:space="preserve"> ADDIN ZOTERO_ITEM CSL_CITATION {"citationID":"m0DNjw9y","properties":{"formattedCitation":"[65]","plainCitation":"[65]","noteIndex":0},"citationItems":[{"id":645,"uris":["http://zotero.org/groups/4773431/items/ZZU5AU9L"],"itemData":{"id":645,"type":"article-journal","container-title":"Frontiers in Neuroscience","ISSN":"1662-453X","journalAbbreviation":"Frontiers in Neuroscience","note":"publisher: Frontiers Media SA","page":"697","title":"Improved transient response estimations in predicting 40 Hz auditory steady-state response using deconvolution methods","volume":"11","author":[{"family":"Tan","given":"Xiaodan"},{"family":"Fu","given":"Qiuyang"},{"family":"Yuan","given":"Han"},{"family":"Ding","given":"Lei"},{"family":"Wang","given":"Tao"}],"issued":{"date-parts":[["2017"]]}}}],"schema":"https://github.com/citation-style-language/schema/raw/master/csl-citation.json"} </w:instrText>
-      </w:r>
-      <w:r>
-        <w:rPr>
-          <w:color w:val="000000"/>
-          <w:sz w:val="20"/>
-          <w:szCs w:val="20"/>
-        </w:rPr>
-        <w:fldChar w:fldCharType="separate"/>
-      </w:r>
-      <w:r>
-        <w:rPr>
-          <w:sz w:val="20"/>
-        </w:rPr>
-        <w:t>[65]</w:t>
-      </w:r>
-      <w:r>
-        <w:rPr>
-          <w:color w:val="000000"/>
-          <w:sz w:val="20"/>
-          <w:szCs w:val="20"/>
-        </w:rPr>
-        <w:fldChar w:fldCharType="end"/>
-      </w:r>
-      <w:r>
-        <w:rPr>
-          <w:color w:val="000000"/>
-          <w:sz w:val="20"/>
-          <w:szCs w:val="20"/>
-        </w:rPr>
-        <w:t xml:space="preserve"> . </w:t>
-      </w:r>
-    </w:p>
-    <w:p>
-      <w:pPr>
-        <w:pBdr>
-          <w:top w:val="nil"/>
-          <w:left w:val="nil"/>
-          <w:bottom w:val="nil"/>
-          <w:right w:val="nil"/>
-          <w:between w:val="nil"/>
-        </w:pBdr>
-        <w:spacing w:before="240" w:line="240" w:lineRule="auto"/>
-        <w:ind w:left="0" w:hanging="2"/>
-        <w:rPr>
-          <w:color w:val="000000"/>
-          <w:sz w:val="20"/>
-          <w:szCs w:val="20"/>
-        </w:rPr>
-      </w:pPr>
-      <w:r>
-        <w:rPr>
-          <w:color w:val="000000"/>
-          <w:sz w:val="20"/>
-          <w:szCs w:val="20"/>
-        </w:rPr>
-        <w:t xml:space="preserve">If the shift in the </w:t>
-      </w:r>
-      <w:proofErr w:type="spellStart"/>
-      <w:r>
-        <w:rPr>
-          <w:color w:val="000000"/>
-          <w:sz w:val="20"/>
-          <w:szCs w:val="20"/>
-        </w:rPr>
-        <w:t>interaural</w:t>
-      </w:r>
-      <w:proofErr w:type="spellEnd"/>
-      <w:r>
-        <w:rPr>
-          <w:color w:val="000000"/>
-          <w:sz w:val="20"/>
-          <w:szCs w:val="20"/>
-        </w:rPr>
-        <w:t xml:space="preserve"> phase of low-frequency binaural sounds occurs at the null point of a continuing amplitude modulation, then clear N1-P2 responses can be captured. Young, middle-aged, and elderly persons' magnetic </w:t>
-      </w:r>
-      <w:r>
-        <w:rPr>
-          <w:color w:val="000000"/>
-          <w:sz w:val="20"/>
-          <w:szCs w:val="20"/>
-        </w:rPr>
-        <w:lastRenderedPageBreak/>
-        <w:t xml:space="preserve">reactions to this stimuli have all been documented. Young subjects can </w:t>
-      </w:r>
-      <w:proofErr w:type="spellStart"/>
-      <w:r>
-        <w:rPr>
-          <w:color w:val="000000"/>
-          <w:sz w:val="20"/>
-          <w:szCs w:val="20"/>
-        </w:rPr>
-        <w:t>recognise</w:t>
-      </w:r>
-      <w:proofErr w:type="spellEnd"/>
-      <w:r>
-        <w:rPr>
-          <w:color w:val="000000"/>
-          <w:sz w:val="20"/>
-          <w:szCs w:val="20"/>
-        </w:rPr>
-        <w:t xml:space="preserve"> the response with carrier frequencies up to 1250 Hz, whereas older ones can only record it up to 760 Hz. There was no discernible reaction from middle-aged participants to carrier frequencies above 940 Hz, showing that our binaural timing skills start to deteriorate around midlife</w:t>
-      </w:r>
-      <w:r>
-        <w:rPr>
-          <w:color w:val="000000"/>
-          <w:sz w:val="20"/>
-          <w:szCs w:val="20"/>
-        </w:rPr>
-        <w:fldChar w:fldCharType="begin"/>
-      </w:r>
-      <w:r>
-        <w:rPr>
-          <w:color w:val="000000"/>
-          <w:sz w:val="20"/>
-          <w:szCs w:val="20"/>
-        </w:rPr>
-        <w:instrText xml:space="preserve"> ADDIN ZOTERO_ITEM CSL_CITATION {"citationID":"Nvy8GqfU","properties":{"formattedCitation":"[27]","plainCitation":"[27]","noteIndex":0},"citationItems":[{"id":288,"uris":["http://zotero.org/groups/4773431/items/XD88SGID"],"itemData":{"id":288,"type":"article-journal","container-title":"Journal of Neuroscience","ISSN":"0270-6474","issue":"42","journalAbbreviation":"Journal of Neuroscience","note":"publisher: Soc Neuroscience","page":"11172-11178","title":"Aging in binaural hearing begins in mid-life: evidence from cortical auditory-evoked responses to changes in interaural phase","volume":"27","author":[{"family":"Ross","given":"Bernhard"},{"family":"Fujioka","given":"Takako"},{"family":"Tremblay","given":"Kelly L"},{"family":"Picton","given":"Terence W"}],"issued":{"date-parts":[["2007"]]}}}],"schema":"https://github.com/citation-style-language/schema/raw/master/csl-citation.json"} </w:instrText>
-      </w:r>
-      <w:r>
-        <w:rPr>
-          <w:color w:val="000000"/>
-          <w:sz w:val="20"/>
-          <w:szCs w:val="20"/>
-        </w:rPr>
-        <w:fldChar w:fldCharType="separate"/>
-      </w:r>
-      <w:r>
-        <w:rPr>
-          <w:sz w:val="20"/>
-        </w:rPr>
-        <w:t>[27]</w:t>
-      </w:r>
-      <w:r>
-        <w:rPr>
-          <w:color w:val="000000"/>
-          <w:sz w:val="20"/>
-          <w:szCs w:val="20"/>
-        </w:rPr>
-        <w:fldChar w:fldCharType="end"/>
-      </w:r>
-      <w:r>
-        <w:rPr>
-          <w:color w:val="000000"/>
-          <w:sz w:val="20"/>
-          <w:szCs w:val="20"/>
-        </w:rPr>
-        <w:t>.</w:t>
-      </w:r>
-    </w:p>
-    <w:p>
-      <w:pPr>
-        <w:pBdr>
-          <w:top w:val="nil"/>
-          <w:left w:val="nil"/>
-          <w:bottom w:val="nil"/>
-          <w:right w:val="nil"/>
-          <w:between w:val="nil"/>
-        </w:pBdr>
-        <w:spacing w:before="240" w:line="240" w:lineRule="auto"/>
-        <w:ind w:left="0" w:hanging="2"/>
-        <w:rPr>
-          <w:color w:val="000000"/>
-          <w:sz w:val="20"/>
-          <w:szCs w:val="20"/>
-        </w:rPr>
-      </w:pPr>
-      <w:r>
-        <w:rPr>
-          <w:color w:val="000000"/>
-          <w:sz w:val="20"/>
-          <w:szCs w:val="20"/>
-        </w:rPr>
-        <w:t>It was discovered that the magnitude of the human auditory cortex's reaction to a pause between two rapid noise bursts reduced with age. These physiological alterations were connected to a diminished capacity of perception to identify the gap.</w:t>
-      </w:r>
-    </w:p>
-    <w:p>
-      <w:pPr>
-        <w:pBdr>
-          <w:top w:val="nil"/>
-          <w:left w:val="nil"/>
-          <w:bottom w:val="nil"/>
-          <w:right w:val="nil"/>
-          <w:between w:val="nil"/>
-        </w:pBdr>
-        <w:spacing w:before="240" w:line="240" w:lineRule="auto"/>
-        <w:ind w:left="0" w:hanging="2"/>
-        <w:rPr>
-          <w:color w:val="000000"/>
-          <w:sz w:val="20"/>
-          <w:szCs w:val="20"/>
-        </w:rPr>
-      </w:pPr>
-      <w:r>
-        <w:rPr>
-          <w:color w:val="000000"/>
-          <w:sz w:val="20"/>
-          <w:szCs w:val="20"/>
-        </w:rPr>
-        <w:t>In middle age, both the physiological and the perceptual changes started. Similar to this, as humans age, the AEPs to brief interruptions in a continuous noise are significantly reduced</w:t>
-      </w:r>
-      <w:r>
-        <w:rPr>
-          <w:color w:val="000000"/>
-          <w:sz w:val="20"/>
-          <w:szCs w:val="20"/>
-        </w:rPr>
-        <w:fldChar w:fldCharType="begin"/>
-      </w:r>
-      <w:r>
-        <w:rPr>
-          <w:color w:val="000000"/>
-          <w:sz w:val="20"/>
-          <w:szCs w:val="20"/>
-        </w:rPr>
-        <w:instrText xml:space="preserve"> ADDIN ZOTERO_ITEM CSL_CITATION {"citationID":"TU9eZk1K","properties":{"formattedCitation":"[66]","plainCitation":"[66]","noteIndex":0},"citationItems":[{"id":652,"uris":["http://zotero.org/groups/4773431/items/BZW8F9Q5"],"itemData":{"id":652,"type":"article-journal","container-title":"PLoS One","ISSN":"1932-6203","issue":"4","journalAbbreviation":"PLoS One","note":"publisher: Public Library of Science San Francisco, USA","page":"e10101","title":"Biological markers of auditory gap detection in young, middle-aged, and older adults","volume":"5","author":[{"family":"Ross","given":"Bernhard"},{"family":"Schneider","given":"Bruce"},{"family":"Snyder","given":"Joel S"},{"family":"Alain","given":"Claude"}],"issued":{"date-parts":[["2010"]]}}}],"schema":"https://github.com/citation-style-language/schema/raw/master/csl-citation.json"} </w:instrText>
-      </w:r>
-      <w:r>
-        <w:rPr>
-          <w:color w:val="000000"/>
-          <w:sz w:val="20"/>
-          <w:szCs w:val="20"/>
-        </w:rPr>
-        <w:fldChar w:fldCharType="separate"/>
-      </w:r>
-      <w:r>
-        <w:rPr>
-          <w:sz w:val="20"/>
-        </w:rPr>
-        <w:t>[66]</w:t>
-      </w:r>
-      <w:r>
-        <w:rPr>
-          <w:color w:val="000000"/>
-          <w:sz w:val="20"/>
-          <w:szCs w:val="20"/>
-        </w:rPr>
-        <w:fldChar w:fldCharType="end"/>
-      </w:r>
-      <w:r>
-        <w:rPr>
-          <w:color w:val="000000"/>
-          <w:sz w:val="20"/>
-          <w:szCs w:val="20"/>
-        </w:rPr>
-        <w:t>. Another study revealed that even when the stimuli do not elicit any discernible MMN when left unattended, the elderly may still identify occasionally brief gaps from those without gaps (and produce the P3 waves associated with the discrimination)</w:t>
-      </w:r>
-      <w:r>
-        <w:rPr>
-          <w:color w:val="000000"/>
-          <w:sz w:val="20"/>
-          <w:szCs w:val="20"/>
-        </w:rPr>
-        <w:fldChar w:fldCharType="begin"/>
-      </w:r>
-      <w:r>
-        <w:rPr>
-          <w:color w:val="000000"/>
-          <w:sz w:val="20"/>
-          <w:szCs w:val="20"/>
-        </w:rPr>
-        <w:instrText xml:space="preserve"> ADDIN ZOTERO_ITEM CSL_CITATION {"citationID":"AbVr9fHj","properties":{"formattedCitation":"[67]","plainCitation":"[67]","noteIndex":0},"citationItems":[{"id":648,"uris":["http://zotero.org/groups/4773431/items/4F8KDBZ9"],"itemData":{"id":648,"type":"article-journal","container-title":"Nature communications","ISSN":"2041-1723","issue":"1","journalAbbreviation":"Nature communications","note":"publisher: Nature Publishing Group","page":"1-9","title":"Cortical responses elicited by photovoltaic subretinal prostheses exhibit similarities to visually evoked potentials","volume":"4","author":[{"family":"Mandel","given":"Yossi"},{"family":"Goetz","given":"Georges"},{"family":"Lavinsky","given":"Daniel"},{"family":"Huie","given":"Philip"},{"family":"Mathieson","given":"Keith"},{"family":"Wang","given":"Lele"},{"family":"Kamins","given":"Theodore"},{"family":"Galambos","given":"Ludwig"},{"family":"Manivanh","given":"Richard"},{"family":"Harris","given":"James"}],"issued":{"date-parts":[["2013"]]}}}],"schema":"https://github.com/citation-style-language/schema/raw/master/csl-citation.json"} </w:instrText>
-      </w:r>
-      <w:r>
-        <w:rPr>
-          <w:color w:val="000000"/>
-          <w:sz w:val="20"/>
-          <w:szCs w:val="20"/>
-        </w:rPr>
-        <w:fldChar w:fldCharType="separate"/>
-      </w:r>
-      <w:r>
-        <w:rPr>
-          <w:sz w:val="20"/>
-        </w:rPr>
-        <w:t>[67]</w:t>
-      </w:r>
-      <w:r>
-        <w:rPr>
-          <w:color w:val="000000"/>
-          <w:sz w:val="20"/>
-          <w:szCs w:val="20"/>
-        </w:rPr>
-        <w:fldChar w:fldCharType="end"/>
-      </w:r>
-      <w:r>
-        <w:rPr>
-          <w:color w:val="000000"/>
-          <w:sz w:val="20"/>
-          <w:szCs w:val="20"/>
-        </w:rPr>
-        <w:t>. These outcomes, according to the authors, are the result of top-down compensatory mechanisms for age-related impairments in automatic sensory appraisal.</w:t>
-      </w:r>
-    </w:p>
-    <w:p>
-      <w:pPr>
-        <w:pBdr>
-          <w:top w:val="nil"/>
-          <w:left w:val="nil"/>
-          <w:bottom w:val="nil"/>
-          <w:right w:val="nil"/>
-          <w:between w:val="nil"/>
-        </w:pBdr>
-        <w:spacing w:before="240" w:line="240" w:lineRule="auto"/>
-        <w:ind w:leftChars="0" w:left="0" w:firstLineChars="0" w:firstLine="0"/>
-        <w:rPr>
-          <w:color w:val="000000"/>
-          <w:sz w:val="20"/>
-          <w:szCs w:val="20"/>
-        </w:rPr>
-      </w:pPr>
-      <w:r>
-        <w:rPr>
-          <w:color w:val="000000"/>
-          <w:sz w:val="20"/>
-          <w:szCs w:val="20"/>
-        </w:rPr>
-        <w:t xml:space="preserve">Human responses after ageing are profoundly impacted. With ageing, the FFR's amplitude falls noticeably, yet these changes happen independently of how well we can distinguish between frequencies. Elderly people have a diminished EEG response to binaural beats. As </w:t>
-      </w:r>
-      <w:proofErr w:type="spellStart"/>
-      <w:proofErr w:type="gramStart"/>
-      <w:r>
-        <w:rPr>
-          <w:color w:val="000000"/>
-          <w:sz w:val="20"/>
-          <w:szCs w:val="20"/>
-        </w:rPr>
-        <w:t>a</w:t>
-      </w:r>
-      <w:proofErr w:type="spellEnd"/>
-      <w:proofErr w:type="gramEnd"/>
-      <w:r>
-        <w:rPr>
-          <w:color w:val="000000"/>
-          <w:sz w:val="20"/>
-          <w:szCs w:val="20"/>
-        </w:rPr>
-        <w:t xml:space="preserve"> effect of aging changes also take place in the envelope that follows the response. The 40 Hz response's maximum amplitude frequency decreases, the response's apparent delay lengthens, and the response's amplitude declines at modulation speeds higher than 80 Hz</w:t>
-      </w:r>
-      <w:r>
-        <w:rPr>
-          <w:color w:val="000000"/>
-          <w:sz w:val="20"/>
-          <w:szCs w:val="20"/>
-        </w:rPr>
-        <w:fldChar w:fldCharType="begin"/>
-      </w:r>
-      <w:r>
-        <w:rPr>
-          <w:color w:val="000000"/>
-          <w:sz w:val="20"/>
-          <w:szCs w:val="20"/>
-        </w:rPr>
-        <w:instrText xml:space="preserve"> ADDIN ZOTERO_ITEM CSL_CITATION {"citationID":"BEfVbOAN","properties":{"formattedCitation":"[68]","plainCitation":"[68]","noteIndex":0},"citationItems":[{"id":653,"uris":["http://zotero.org/groups/4773431/items/CWP4INEE"],"itemData":{"id":653,"type":"article-journal","container-title":"Hearing research","ISSN":"0378-5955","issue":"1-2","journalAbbreviation":"Hearing research","note":"publisher: Elsevier","page":"48-55","title":"Aging alters the perception and physiological representation of frequency: evidence from human frequency-following response recordings","volume":"264","author":[{"family":"Clinard","given":"Christopher G"},{"family":"Tremblay","given":"Kelly L"},{"family":"Krishnan","given":"Ananthanarayan R"}],"issued":{"date-parts":[["2010"]]}}}],"schema":"https://github.com/citation-style-language/schema/raw/master/csl-citation.json"} </w:instrText>
-      </w:r>
-      <w:r>
-        <w:rPr>
-          <w:color w:val="000000"/>
-          <w:sz w:val="20"/>
-          <w:szCs w:val="20"/>
-        </w:rPr>
-        <w:fldChar w:fldCharType="separate"/>
-      </w:r>
-      <w:r>
-        <w:rPr>
-          <w:sz w:val="20"/>
-        </w:rPr>
-        <w:t>[68]</w:t>
-      </w:r>
-      <w:r>
-        <w:rPr>
-          <w:color w:val="000000"/>
-          <w:sz w:val="20"/>
-          <w:szCs w:val="20"/>
-        </w:rPr>
-        <w:fldChar w:fldCharType="end"/>
-      </w:r>
-      <w:r>
-        <w:rPr>
-          <w:color w:val="000000"/>
-          <w:sz w:val="20"/>
-          <w:szCs w:val="20"/>
-        </w:rPr>
-        <w:t>.</w:t>
-      </w:r>
-    </w:p>
-    <w:p>
-      <w:pPr>
-        <w:pBdr>
-          <w:top w:val="nil"/>
-          <w:left w:val="nil"/>
-          <w:bottom w:val="nil"/>
-          <w:right w:val="nil"/>
-          <w:between w:val="nil"/>
-        </w:pBdr>
-        <w:spacing w:before="240" w:line="240" w:lineRule="auto"/>
-        <w:ind w:left="0" w:hanging="2"/>
-        <w:rPr>
-          <w:color w:val="000000"/>
-          <w:sz w:val="20"/>
-          <w:szCs w:val="20"/>
-        </w:rPr>
-      </w:pPr>
-      <w:r>
-        <w:rPr>
-          <w:color w:val="000000"/>
-          <w:sz w:val="20"/>
-          <w:szCs w:val="20"/>
-        </w:rPr>
-        <w:t xml:space="preserve">AEPs may be able to differentiate between the many </w:t>
-      </w:r>
-      <w:proofErr w:type="spellStart"/>
-      <w:r>
-        <w:rPr>
-          <w:color w:val="000000"/>
-          <w:sz w:val="20"/>
-          <w:szCs w:val="20"/>
-        </w:rPr>
-        <w:t>pathophysiologies</w:t>
-      </w:r>
-      <w:proofErr w:type="spellEnd"/>
-      <w:r>
-        <w:rPr>
-          <w:color w:val="000000"/>
-          <w:sz w:val="20"/>
-          <w:szCs w:val="20"/>
-        </w:rPr>
-        <w:t xml:space="preserve"> that cause </w:t>
-      </w:r>
-      <w:r>
-        <w:t>central auditory processing disorder</w:t>
-      </w:r>
-      <w:r>
-        <w:rPr>
-          <w:color w:val="000000"/>
-          <w:sz w:val="20"/>
-          <w:szCs w:val="20"/>
-        </w:rPr>
-        <w:t xml:space="preserve">. A patient might, for instance, exhibit abnormalities in some AEP segments but not in other ones. Unless the ABR is recorded, a patient with auditory neuropathy might not be able to be distinguished from a patient with </w:t>
-      </w:r>
-      <w:r>
-        <w:t>central auditory processing disorder</w:t>
-      </w:r>
-      <w:r>
-        <w:rPr>
-          <w:color w:val="000000"/>
-          <w:sz w:val="20"/>
-          <w:szCs w:val="20"/>
-        </w:rPr>
-        <w:t xml:space="preserve">. It could be possible to develop a battery of electrophysiological tests that can distinguish between different </w:t>
-      </w:r>
-      <w:r>
-        <w:t>central auditory processing disorder</w:t>
-      </w:r>
-      <w:r>
-        <w:rPr>
-          <w:color w:val="000000"/>
-          <w:sz w:val="20"/>
-          <w:szCs w:val="20"/>
-        </w:rPr>
-        <w:t xml:space="preserve"> causes. </w:t>
       </w:r>
     </w:p>
     <w:p>
@@ -29748,7 +29054,51 @@
           <w:sz w:val="20"/>
           <w:szCs w:val="20"/>
         </w:rPr>
-        <w:t>The Johnson et al. speech ABR, the FFR, and the ABR should all be included in such a battery</w:t>
+        <w:t>The AEPs to binaural clicks have been examined in numerous investigations.</w:t>
+      </w:r>
+    </w:p>
+    <w:p>
+      <w:pPr>
+        <w:pBdr>
+          <w:top w:val="nil"/>
+          <w:left w:val="nil"/>
+          <w:bottom w:val="nil"/>
+          <w:right w:val="nil"/>
+          <w:between w:val="nil"/>
+        </w:pBdr>
+        <w:spacing w:before="240" w:line="240" w:lineRule="auto"/>
+        <w:ind w:left="0" w:hanging="2"/>
+        <w:rPr>
+          <w:color w:val="000000"/>
+          <w:sz w:val="20"/>
+          <w:szCs w:val="20"/>
+        </w:rPr>
+      </w:pPr>
+      <w:r>
+        <w:rPr>
+          <w:color w:val="000000"/>
+          <w:sz w:val="20"/>
+          <w:szCs w:val="20"/>
+        </w:rPr>
+        <w:t xml:space="preserve">Finding the differences between the responses to a binaural click and a monaural click is a straightforward strategy. Instead of two stimuli, the binaural stimulus is </w:t>
+      </w:r>
+      <w:proofErr w:type="gramStart"/>
+      <w:r>
+        <w:rPr>
+          <w:color w:val="000000"/>
+          <w:sz w:val="20"/>
+          <w:szCs w:val="20"/>
+        </w:rPr>
+        <w:t>seen .</w:t>
+      </w:r>
+      <w:proofErr w:type="gramEnd"/>
+      <w:r>
+        <w:rPr>
+          <w:color w:val="000000"/>
+          <w:sz w:val="20"/>
+          <w:szCs w:val="20"/>
+        </w:rPr>
+        <w:t xml:space="preserve"> The brainstem registers this "binaural merger." The ABR to a binaural stimulus and the total of the monaural responses captured when the stimuli are presented to each ear individually, however, differ only slightly. The binaural interaction component is investigated as the slight discrepancy between the binaural waveform and the total of the monaural responses</w:t>
       </w:r>
       <w:r>
         <w:rPr>
@@ -29764,7 +29114,7 @@
           <w:sz w:val="20"/>
           <w:szCs w:val="20"/>
         </w:rPr>
-        <w:instrText xml:space="preserve"> ADDIN ZOTERO_ITEM CSL_CITATION {"citationID":"9Mcv0t4T","properties":{"formattedCitation":"[69]","plainCitation":"[69]","noteIndex":0},"citationItems":[{"id":654,"uris":["http://zotero.org/groups/4773431/items/38LSQUFH"],"itemData":{"id":654,"type":"article-journal","container-title":"Developmental science","ISSN":"1363-755X","issue":"1","journalAbbreviation":"Developmental science","note":"publisher: Wiley Online Library","page":"77-91","title":"Brainstem correlates of temporal auditory processing in children with specific language impairment","volume":"13","author":[{"family":"Basu","given":"Madhavi"},{"family":"Krishnan","given":"Ananthanarayan"},{"family":"Weber‐Fox","given":"Christine"}],"issued":{"date-parts":[["2010"]]}}}],"schema":"https://github.com/citation-style-language/schema/raw/master/csl-citation.json"} </w:instrText>
+        <w:instrText xml:space="preserve"> ADDIN ZOTERO_ITEM CSL_CITATION {"citationID":"9W8IAGl6","properties":{"formattedCitation":"[62]","plainCitation":"[62]","noteIndex":0},"citationItems":[{"id":643,"uris":["http://zotero.org/groups/4773431/items/ZY48AY92"],"itemData":{"id":643,"type":"article-journal","container-title":"Electroencephalography and clinical neurophysiology","ISSN":"0013-4694","issue":"3-4","journalAbbreviation":"Electroencephalography and clinical neurophysiology","note":"publisher: Elsevier","page":"303-313","title":"Binaural interaction in human auditory evoked potentials","volume":"49","author":[{"family":"Dobie","given":"RAetal"},{"family":"Norton","given":"SJ"}],"issued":{"date-parts":[["1980"]]}}}],"schema":"https://github.com/citation-style-language/schema/raw/master/csl-citation.json"} </w:instrText>
       </w:r>
       <w:r>
         <w:rPr>
@@ -29778,7 +29128,7 @@
         <w:rPr>
           <w:sz w:val="20"/>
         </w:rPr>
-        <w:t>[69]</w:t>
+        <w:t>[62]</w:t>
       </w:r>
       <w:r>
         <w:rPr>
@@ -29795,6 +29145,647 @@
           <w:szCs w:val="20"/>
         </w:rPr>
         <w:t>.</w:t>
+      </w:r>
+    </w:p>
+    <w:p>
+      <w:pPr>
+        <w:pBdr>
+          <w:top w:val="nil"/>
+          <w:left w:val="nil"/>
+          <w:bottom w:val="nil"/>
+          <w:right w:val="nil"/>
+          <w:between w:val="nil"/>
+        </w:pBdr>
+        <w:spacing w:before="240" w:line="240" w:lineRule="auto"/>
+        <w:ind w:left="0" w:hanging="2"/>
+        <w:rPr>
+          <w:color w:val="000000"/>
+          <w:sz w:val="20"/>
+          <w:szCs w:val="20"/>
+        </w:rPr>
+      </w:pPr>
+      <w:r>
+        <w:rPr>
+          <w:color w:val="000000"/>
+          <w:sz w:val="20"/>
+          <w:szCs w:val="20"/>
+        </w:rPr>
+        <w:t xml:space="preserve">When the response to a binaural stimulus is comparable to the response to a single monaural stimulus, the effects of </w:t>
+      </w:r>
+      <w:r>
+        <w:rPr>
+          <w:color w:val="000000"/>
+          <w:sz w:val="20"/>
+          <w:szCs w:val="20"/>
+        </w:rPr>
+        <w:lastRenderedPageBreak/>
+        <w:t>binaural fusion are more pronounced in the MLR and LLR  Instead of processing sounds according to the ear or ears in which they are received, the cortex appears to do so</w:t>
+      </w:r>
+      <w:r>
+        <w:rPr>
+          <w:color w:val="000000"/>
+          <w:sz w:val="20"/>
+          <w:szCs w:val="20"/>
+        </w:rPr>
+        <w:fldChar w:fldCharType="begin"/>
+      </w:r>
+      <w:r>
+        <w:rPr>
+          <w:color w:val="000000"/>
+          <w:sz w:val="20"/>
+          <w:szCs w:val="20"/>
+        </w:rPr>
+        <w:instrText xml:space="preserve"> ADDIN ZOTERO_ITEM CSL_CITATION {"citationID":"WSkLVgji","properties":{"formattedCitation":"[63]","plainCitation":"[63]","noteIndex":0},"citationItems":[{"id":644,"uris":["http://zotero.org/groups/4773431/items/8UFRBBN9"],"itemData":{"id":644,"type":"article-journal","container-title":"Cerebral Cortex","ISSN":"1460-2199","issue":"6","journalAbbreviation":"Cerebral Cortex","note":"publisher: Oxford University Press","page":"1360-1371","title":"Temporal dynamics of selective attention during dichotic listening","volume":"20","author":[{"family":"Ross","given":"Bernhard"},{"family":"Hillyard","given":"Steven A"},{"family":"Picton","given":"Terence W"}],"issued":{"date-parts":[["2010"]]}}}],"schema":"https://github.com/citation-style-language/schema/raw/master/csl-citation.json"} </w:instrText>
+      </w:r>
+      <w:r>
+        <w:rPr>
+          <w:color w:val="000000"/>
+          <w:sz w:val="20"/>
+          <w:szCs w:val="20"/>
+        </w:rPr>
+        <w:fldChar w:fldCharType="separate"/>
+      </w:r>
+      <w:r>
+        <w:rPr>
+          <w:sz w:val="20"/>
+        </w:rPr>
+        <w:t>[63]</w:t>
+      </w:r>
+      <w:r>
+        <w:rPr>
+          <w:color w:val="000000"/>
+          <w:sz w:val="20"/>
+          <w:szCs w:val="20"/>
+        </w:rPr>
+        <w:fldChar w:fldCharType="end"/>
+      </w:r>
+      <w:r>
+        <w:rPr>
+          <w:color w:val="000000"/>
+          <w:sz w:val="20"/>
+          <w:szCs w:val="20"/>
+        </w:rPr>
+        <w:t>.</w:t>
+      </w:r>
+    </w:p>
+    <w:p>
+      <w:pPr>
+        <w:pBdr>
+          <w:top w:val="nil"/>
+          <w:left w:val="nil"/>
+          <w:bottom w:val="nil"/>
+          <w:right w:val="nil"/>
+          <w:between w:val="nil"/>
+        </w:pBdr>
+        <w:spacing w:before="240" w:line="240" w:lineRule="auto"/>
+        <w:ind w:left="0" w:hanging="2"/>
+        <w:rPr>
+          <w:color w:val="000000"/>
+          <w:sz w:val="20"/>
+          <w:szCs w:val="20"/>
+        </w:rPr>
+      </w:pPr>
+      <w:r>
+        <w:rPr>
+          <w:color w:val="000000"/>
+          <w:sz w:val="20"/>
+          <w:szCs w:val="20"/>
+        </w:rPr>
+        <w:t xml:space="preserve">There are two techniques to research how the human brain reacts to quickly varying noises. The simplest method is to simply keep track of steady state reactions to stimuli provided at various </w:t>
+      </w:r>
+      <w:proofErr w:type="gramStart"/>
+      <w:r>
+        <w:rPr>
+          <w:color w:val="000000"/>
+          <w:sz w:val="20"/>
+          <w:szCs w:val="20"/>
+        </w:rPr>
+        <w:t>frequencies .</w:t>
+      </w:r>
+      <w:proofErr w:type="gramEnd"/>
+      <w:r>
+        <w:rPr>
+          <w:color w:val="000000"/>
+          <w:sz w:val="20"/>
+          <w:szCs w:val="20"/>
+        </w:rPr>
+        <w:t xml:space="preserve"> Tracking the response to a moving stimulus rate is the second </w:t>
+      </w:r>
+      <w:r>
+        <w:rPr>
+          <w:color w:val="000000"/>
+          <w:sz w:val="20"/>
+          <w:szCs w:val="20"/>
+        </w:rPr>
+        <w:fldChar w:fldCharType="begin"/>
+      </w:r>
+      <w:r>
+        <w:rPr>
+          <w:color w:val="000000"/>
+          <w:sz w:val="20"/>
+          <w:szCs w:val="20"/>
+        </w:rPr>
+        <w:instrText xml:space="preserve"> ADDIN ZOTERO_ITEM CSL_CITATION {"citationID":"3c1kCuAA","properties":{"formattedCitation":"[64]","plainCitation":"[64]","noteIndex":0},"citationItems":[{"id":646,"uris":["http://zotero.org/groups/4773431/items/FPTEMGJ3"],"itemData":{"id":646,"type":"article-journal","container-title":"The Journal of the Acoustical Society of America","ISSN":"0001-4966","issue":"6","journalAbbreviation":"The Journal of the Acoustical Society of America","note":"publisher: Acoustical Society of America","page":"3581-3593","title":"Human temporal auditory acuity as assessed by envelope following responses","volume":"116","author":[{"family":"Purcell","given":"David W"},{"family":"John","given":"Sasha M"},{"family":"Schneider","given":"Bruce A"},{"family":"Picton","given":"Terence W"}],"issued":{"date-parts":[["2004"]]}}}],"schema":"https://github.com/citation-style-language/schema/raw/master/csl-citation.json"} </w:instrText>
+      </w:r>
+      <w:r>
+        <w:rPr>
+          <w:color w:val="000000"/>
+          <w:sz w:val="20"/>
+          <w:szCs w:val="20"/>
+        </w:rPr>
+        <w:fldChar w:fldCharType="separate"/>
+      </w:r>
+      <w:r>
+        <w:rPr>
+          <w:sz w:val="20"/>
+        </w:rPr>
+        <w:t>[64]</w:t>
+      </w:r>
+      <w:r>
+        <w:rPr>
+          <w:color w:val="000000"/>
+          <w:sz w:val="20"/>
+          <w:szCs w:val="20"/>
+        </w:rPr>
+        <w:fldChar w:fldCharType="end"/>
+      </w:r>
+      <w:r>
+        <w:rPr>
+          <w:color w:val="000000"/>
+          <w:sz w:val="20"/>
+          <w:szCs w:val="20"/>
+        </w:rPr>
+        <w:t>. The response is clearly improved by both methods at frequencies about 40 Hz</w:t>
+      </w:r>
+      <w:r>
+        <w:rPr>
+          <w:color w:val="000000"/>
+          <w:sz w:val="20"/>
+          <w:szCs w:val="20"/>
+        </w:rPr>
+        <w:fldChar w:fldCharType="begin"/>
+      </w:r>
+      <w:r>
+        <w:rPr>
+          <w:color w:val="000000"/>
+          <w:sz w:val="20"/>
+          <w:szCs w:val="20"/>
+        </w:rPr>
+        <w:instrText xml:space="preserve"> ADDIN ZOTERO_ITEM CSL_CITATION {"citationID":"m0DNjw9y","properties":{"formattedCitation":"[65]","plainCitation":"[65]","noteIndex":0},"citationItems":[{"id":645,"uris":["http://zotero.org/groups/4773431/items/ZZU5AU9L"],"itemData":{"id":645,"type":"article-journal","container-title":"Frontiers in Neuroscience","ISSN":"1662-453X","journalAbbreviation":"Frontiers in Neuroscience","note":"publisher: Frontiers Media SA","page":"697","title":"Improved transient response estimations in predicting 40 Hz auditory steady-state response using deconvolution methods","volume":"11","author":[{"family":"Tan","given":"Xiaodan"},{"family":"Fu","given":"Qiuyang"},{"family":"Yuan","given":"Han"},{"family":"Ding","given":"Lei"},{"family":"Wang","given":"Tao"}],"issued":{"date-parts":[["2017"]]}}}],"schema":"https://github.com/citation-style-language/schema/raw/master/csl-citation.json"} </w:instrText>
+      </w:r>
+      <w:r>
+        <w:rPr>
+          <w:color w:val="000000"/>
+          <w:sz w:val="20"/>
+          <w:szCs w:val="20"/>
+        </w:rPr>
+        <w:fldChar w:fldCharType="separate"/>
+      </w:r>
+      <w:r>
+        <w:rPr>
+          <w:sz w:val="20"/>
+        </w:rPr>
+        <w:t>[65]</w:t>
+      </w:r>
+      <w:r>
+        <w:rPr>
+          <w:color w:val="000000"/>
+          <w:sz w:val="20"/>
+          <w:szCs w:val="20"/>
+        </w:rPr>
+        <w:fldChar w:fldCharType="end"/>
+      </w:r>
+      <w:r>
+        <w:rPr>
+          <w:color w:val="000000"/>
+          <w:sz w:val="20"/>
+          <w:szCs w:val="20"/>
+        </w:rPr>
+        <w:t xml:space="preserve"> . </w:t>
+      </w:r>
+    </w:p>
+    <w:p>
+      <w:pPr>
+        <w:pBdr>
+          <w:top w:val="nil"/>
+          <w:left w:val="nil"/>
+          <w:bottom w:val="nil"/>
+          <w:right w:val="nil"/>
+          <w:between w:val="nil"/>
+        </w:pBdr>
+        <w:spacing w:before="240" w:line="240" w:lineRule="auto"/>
+        <w:ind w:left="0" w:hanging="2"/>
+        <w:rPr>
+          <w:color w:val="000000"/>
+          <w:sz w:val="20"/>
+          <w:szCs w:val="20"/>
+        </w:rPr>
+      </w:pPr>
+      <w:r>
+        <w:rPr>
+          <w:color w:val="000000"/>
+          <w:sz w:val="20"/>
+          <w:szCs w:val="20"/>
+        </w:rPr>
+        <w:t xml:space="preserve">If the shift in the </w:t>
+      </w:r>
+      <w:proofErr w:type="spellStart"/>
+      <w:r>
+        <w:rPr>
+          <w:color w:val="000000"/>
+          <w:sz w:val="20"/>
+          <w:szCs w:val="20"/>
+        </w:rPr>
+        <w:t>interaural</w:t>
+      </w:r>
+      <w:proofErr w:type="spellEnd"/>
+      <w:r>
+        <w:rPr>
+          <w:color w:val="000000"/>
+          <w:sz w:val="20"/>
+          <w:szCs w:val="20"/>
+        </w:rPr>
+        <w:t xml:space="preserve"> phase of low-frequency binaural sounds occurs at the null point of a continuing amplitude modulation, then clear N1-P2 responses can be captured. Young, middle-aged, and elderly persons' magnetic reactions to this stimuli have all been documented. Young subjects can </w:t>
+      </w:r>
+      <w:proofErr w:type="spellStart"/>
+      <w:r>
+        <w:rPr>
+          <w:color w:val="000000"/>
+          <w:sz w:val="20"/>
+          <w:szCs w:val="20"/>
+        </w:rPr>
+        <w:t>recognise</w:t>
+      </w:r>
+      <w:proofErr w:type="spellEnd"/>
+      <w:r>
+        <w:rPr>
+          <w:color w:val="000000"/>
+          <w:sz w:val="20"/>
+          <w:szCs w:val="20"/>
+        </w:rPr>
+        <w:t xml:space="preserve"> the response with carrier frequencies up to 1250 Hz, whereas older ones can only record it up to 760 Hz. There was no discernible reaction from middle-aged participants to carrier frequencies above 940 Hz, showing that our binaural timing skills start to deteriorate around midlife</w:t>
+      </w:r>
+      <w:r>
+        <w:rPr>
+          <w:color w:val="000000"/>
+          <w:sz w:val="20"/>
+          <w:szCs w:val="20"/>
+        </w:rPr>
+        <w:fldChar w:fldCharType="begin"/>
+      </w:r>
+      <w:r>
+        <w:rPr>
+          <w:color w:val="000000"/>
+          <w:sz w:val="20"/>
+          <w:szCs w:val="20"/>
+        </w:rPr>
+        <w:instrText xml:space="preserve"> ADDIN ZOTERO_ITEM CSL_CITATION {"citationID":"Nvy8GqfU","properties":{"formattedCitation":"[27]","plainCitation":"[27]","noteIndex":0},"citationItems":[{"id":288,"uris":["http://zotero.org/groups/4773431/items/XD88SGID"],"itemData":{"id":288,"type":"article-journal","container-title":"Journal of Neuroscience","ISSN":"0270-6474","issue":"42","journalAbbreviation":"Journal of Neuroscience","note":"publisher: Soc Neuroscience","page":"11172-11178","title":"Aging in binaural hearing begins in mid-life: evidence from cortical auditory-evoked responses to changes in interaural phase","volume":"27","author":[{"family":"Ross","given":"Bernhard"},{"family":"Fujioka","given":"Takako"},{"family":"Tremblay","given":"Kelly L"},{"family":"Picton","given":"Terence W"}],"issued":{"date-parts":[["2007"]]}}}],"schema":"https://github.com/citation-style-language/schema/raw/master/csl-citation.json"} </w:instrText>
+      </w:r>
+      <w:r>
+        <w:rPr>
+          <w:color w:val="000000"/>
+          <w:sz w:val="20"/>
+          <w:szCs w:val="20"/>
+        </w:rPr>
+        <w:fldChar w:fldCharType="separate"/>
+      </w:r>
+      <w:r>
+        <w:rPr>
+          <w:sz w:val="20"/>
+        </w:rPr>
+        <w:t>[27]</w:t>
+      </w:r>
+      <w:r>
+        <w:rPr>
+          <w:color w:val="000000"/>
+          <w:sz w:val="20"/>
+          <w:szCs w:val="20"/>
+        </w:rPr>
+        <w:fldChar w:fldCharType="end"/>
+      </w:r>
+      <w:r>
+        <w:rPr>
+          <w:color w:val="000000"/>
+          <w:sz w:val="20"/>
+          <w:szCs w:val="20"/>
+        </w:rPr>
+        <w:t>.</w:t>
+      </w:r>
+    </w:p>
+    <w:p>
+      <w:pPr>
+        <w:pBdr>
+          <w:top w:val="nil"/>
+          <w:left w:val="nil"/>
+          <w:bottom w:val="nil"/>
+          <w:right w:val="nil"/>
+          <w:between w:val="nil"/>
+        </w:pBdr>
+        <w:spacing w:before="240" w:line="240" w:lineRule="auto"/>
+        <w:ind w:left="0" w:hanging="2"/>
+        <w:rPr>
+          <w:color w:val="000000"/>
+          <w:sz w:val="20"/>
+          <w:szCs w:val="20"/>
+        </w:rPr>
+      </w:pPr>
+      <w:r>
+        <w:rPr>
+          <w:color w:val="000000"/>
+          <w:sz w:val="20"/>
+          <w:szCs w:val="20"/>
+        </w:rPr>
+        <w:t>It was discovered that the magnitude of the human auditory cortex's reaction to a pause between two rapid noise bursts reduced with age. These physiological alterations were connected to a diminished capacity of perception to identify the gap.</w:t>
+      </w:r>
+    </w:p>
+    <w:p>
+      <w:pPr>
+        <w:pBdr>
+          <w:top w:val="nil"/>
+          <w:left w:val="nil"/>
+          <w:bottom w:val="nil"/>
+          <w:right w:val="nil"/>
+          <w:between w:val="nil"/>
+        </w:pBdr>
+        <w:spacing w:before="240" w:line="240" w:lineRule="auto"/>
+        <w:ind w:left="0" w:hanging="2"/>
+        <w:rPr>
+          <w:color w:val="000000"/>
+          <w:sz w:val="20"/>
+          <w:szCs w:val="20"/>
+        </w:rPr>
+      </w:pPr>
+      <w:r>
+        <w:rPr>
+          <w:color w:val="000000"/>
+          <w:sz w:val="20"/>
+          <w:szCs w:val="20"/>
+        </w:rPr>
+        <w:t>In middle age, both the physiological and the perceptual changes started. Similar to this, as humans age, the AEPs to brief interruptions in a continuous noise are significantly reduced</w:t>
+      </w:r>
+      <w:r>
+        <w:rPr>
+          <w:color w:val="000000"/>
+          <w:sz w:val="20"/>
+          <w:szCs w:val="20"/>
+        </w:rPr>
+        <w:fldChar w:fldCharType="begin"/>
+      </w:r>
+      <w:r>
+        <w:rPr>
+          <w:color w:val="000000"/>
+          <w:sz w:val="20"/>
+          <w:szCs w:val="20"/>
+        </w:rPr>
+        <w:instrText xml:space="preserve"> ADDIN ZOTERO_ITEM CSL_CITATION {"citationID":"TU9eZk1K","properties":{"formattedCitation":"[66]","plainCitation":"[66]","noteIndex":0},"citationItems":[{"id":652,"uris":["http://zotero.org/groups/4773431/items/BZW8F9Q5"],"itemData":{"id":652,"type":"article-journal","container-title":"PLoS One","ISSN":"1932-6203","issue":"4","journalAbbreviation":"PLoS One","note":"publisher: Public Library of Science San Francisco, USA","page":"e10101","title":"Biological markers of auditory gap detection in young, middle-aged, and older adults","volume":"5","author":[{"family":"Ross","given":"Bernhard"},{"family":"Schneider","given":"Bruce"},{"family":"Snyder","given":"Joel S"},{"family":"Alain","given":"Claude"}],"issued":{"date-parts":[["2010"]]}}}],"schema":"https://github.com/citation-style-language/schema/raw/master/csl-citation.json"} </w:instrText>
+      </w:r>
+      <w:r>
+        <w:rPr>
+          <w:color w:val="000000"/>
+          <w:sz w:val="20"/>
+          <w:szCs w:val="20"/>
+        </w:rPr>
+        <w:fldChar w:fldCharType="separate"/>
+      </w:r>
+      <w:r>
+        <w:rPr>
+          <w:sz w:val="20"/>
+        </w:rPr>
+        <w:t>[66]</w:t>
+      </w:r>
+      <w:r>
+        <w:rPr>
+          <w:color w:val="000000"/>
+          <w:sz w:val="20"/>
+          <w:szCs w:val="20"/>
+        </w:rPr>
+        <w:fldChar w:fldCharType="end"/>
+      </w:r>
+      <w:r>
+        <w:rPr>
+          <w:color w:val="000000"/>
+          <w:sz w:val="20"/>
+          <w:szCs w:val="20"/>
+        </w:rPr>
+        <w:t>. Another study revealed that even when the stimuli do not elicit any discernible MMN when left unattended, the elderly may still identify occasionally brief gaps from those without gaps (and produce the P3 waves associated with the discrimination)</w:t>
+      </w:r>
+      <w:r>
+        <w:rPr>
+          <w:color w:val="000000"/>
+          <w:sz w:val="20"/>
+          <w:szCs w:val="20"/>
+        </w:rPr>
+        <w:fldChar w:fldCharType="begin"/>
+      </w:r>
+      <w:r>
+        <w:rPr>
+          <w:color w:val="000000"/>
+          <w:sz w:val="20"/>
+          <w:szCs w:val="20"/>
+        </w:rPr>
+        <w:instrText xml:space="preserve"> ADDIN ZOTERO_ITEM CSL_CITATION {"citationID":"AbVr9fHj","properties":{"formattedCitation":"[67]","plainCitation":"[67]","noteIndex":0},"citationItems":[{"id":648,"uris":["http://zotero.org/groups/4773431/items/4F8KDBZ9"],"itemData":{"id":648,"type":"article-journal","container-title":"Nature communications","ISSN":"2041-1723","issue":"1","journalAbbreviation":"Nature communications","note":"publisher: Nature Publishing Group","page":"1-9","title":"Cortical responses elicited by photovoltaic subretinal prostheses exhibit similarities to visually evoked potentials","volume":"4","author":[{"family":"Mandel","given":"Yossi"},{"family":"Goetz","given":"Georges"},{"family":"Lavinsky","given":"Daniel"},{"family":"Huie","given":"Philip"},{"family":"Mathieson","given":"Keith"},{"family":"Wang","given":"Lele"},{"family":"Kamins","given":"Theodore"},{"family":"Galambos","given":"Ludwig"},{"family":"Manivanh","given":"Richard"},{"family":"Harris","given":"James"}],"issued":{"date-parts":[["2013"]]}}}],"schema":"https://github.com/citation-style-language/schema/raw/master/csl-citation.json"} </w:instrText>
+      </w:r>
+      <w:r>
+        <w:rPr>
+          <w:color w:val="000000"/>
+          <w:sz w:val="20"/>
+          <w:szCs w:val="20"/>
+        </w:rPr>
+        <w:fldChar w:fldCharType="separate"/>
+      </w:r>
+      <w:r>
+        <w:rPr>
+          <w:sz w:val="20"/>
+        </w:rPr>
+        <w:t>[67]</w:t>
+      </w:r>
+      <w:r>
+        <w:rPr>
+          <w:color w:val="000000"/>
+          <w:sz w:val="20"/>
+          <w:szCs w:val="20"/>
+        </w:rPr>
+        <w:fldChar w:fldCharType="end"/>
+      </w:r>
+      <w:r>
+        <w:rPr>
+          <w:color w:val="000000"/>
+          <w:sz w:val="20"/>
+          <w:szCs w:val="20"/>
+        </w:rPr>
+        <w:t>. These outcomes, according to the authors, are the result of top-down compensatory mechanisms for age-related impairments in automatic sensory appraisal.</w:t>
+      </w:r>
+    </w:p>
+    <w:p>
+      <w:pPr>
+        <w:pBdr>
+          <w:top w:val="nil"/>
+          <w:left w:val="nil"/>
+          <w:bottom w:val="nil"/>
+          <w:right w:val="nil"/>
+          <w:between w:val="nil"/>
+        </w:pBdr>
+        <w:spacing w:before="240" w:line="240" w:lineRule="auto"/>
+        <w:ind w:leftChars="0" w:left="0" w:firstLineChars="0" w:firstLine="0"/>
+        <w:rPr>
+          <w:color w:val="000000"/>
+          <w:sz w:val="20"/>
+          <w:szCs w:val="20"/>
+        </w:rPr>
+      </w:pPr>
+      <w:r>
+        <w:rPr>
+          <w:color w:val="000000"/>
+          <w:sz w:val="20"/>
+          <w:szCs w:val="20"/>
+        </w:rPr>
+        <w:t xml:space="preserve">Human responses after ageing are profoundly impacted. With ageing, the FFR's amplitude falls noticeably, yet these changes happen independently of how well we can distinguish between frequencies. Elderly people have a diminished EEG response to binaural beats. As </w:t>
+      </w:r>
+      <w:proofErr w:type="spellStart"/>
+      <w:proofErr w:type="gramStart"/>
+      <w:r>
+        <w:rPr>
+          <w:color w:val="000000"/>
+          <w:sz w:val="20"/>
+          <w:szCs w:val="20"/>
+        </w:rPr>
+        <w:t>a</w:t>
+      </w:r>
+      <w:proofErr w:type="spellEnd"/>
+      <w:proofErr w:type="gramEnd"/>
+      <w:r>
+        <w:rPr>
+          <w:color w:val="000000"/>
+          <w:sz w:val="20"/>
+          <w:szCs w:val="20"/>
+        </w:rPr>
+        <w:t xml:space="preserve"> effect of aging changes also take place in the envelope that follows the response. The 40 Hz response's maximum amplitude frequency decreases, the response's apparent delay lengthens, and the response's amplitude declines at modulation speeds higher than 80 Hz</w:t>
+      </w:r>
+      <w:r>
+        <w:rPr>
+          <w:color w:val="000000"/>
+          <w:sz w:val="20"/>
+          <w:szCs w:val="20"/>
+        </w:rPr>
+        <w:fldChar w:fldCharType="begin"/>
+      </w:r>
+      <w:r>
+        <w:rPr>
+          <w:color w:val="000000"/>
+          <w:sz w:val="20"/>
+          <w:szCs w:val="20"/>
+        </w:rPr>
+        <w:instrText xml:space="preserve"> ADDIN ZOTERO_ITEM CSL_CITATION {"citationID":"BEfVbOAN","properties":{"formattedCitation":"[68]","plainCitation":"[68]","noteIndex":0},"citationItems":[{"id":653,"uris":["http://zotero.org/groups/4773431/items/CWP4INEE"],"itemData":{"id":653,"type":"article-journal","container-title":"Hearing research","ISSN":"0378-5955","issue":"1-2","journalAbbreviation":"Hearing research","note":"publisher: Elsevier","page":"48-55","title":"Aging alters the perception and physiological representation of frequency: evidence from human frequency-following response recordings","volume":"264","author":[{"family":"Clinard","given":"Christopher G"},{"family":"Tremblay","given":"Kelly L"},{"family":"Krishnan","given":"Ananthanarayan R"}],"issued":{"date-parts":[["2010"]]}}}],"schema":"https://github.com/citation-style-language/schema/raw/master/csl-citation.json"} </w:instrText>
+      </w:r>
+      <w:r>
+        <w:rPr>
+          <w:color w:val="000000"/>
+          <w:sz w:val="20"/>
+          <w:szCs w:val="20"/>
+        </w:rPr>
+        <w:fldChar w:fldCharType="separate"/>
+      </w:r>
+      <w:r>
+        <w:rPr>
+          <w:sz w:val="20"/>
+        </w:rPr>
+        <w:t>[68]</w:t>
+      </w:r>
+      <w:r>
+        <w:rPr>
+          <w:color w:val="000000"/>
+          <w:sz w:val="20"/>
+          <w:szCs w:val="20"/>
+        </w:rPr>
+        <w:fldChar w:fldCharType="end"/>
+      </w:r>
+      <w:r>
+        <w:rPr>
+          <w:color w:val="000000"/>
+          <w:sz w:val="20"/>
+          <w:szCs w:val="20"/>
+        </w:rPr>
+        <w:t>.</w:t>
+      </w:r>
+    </w:p>
+    <w:p>
+      <w:pPr>
+        <w:pBdr>
+          <w:top w:val="nil"/>
+          <w:left w:val="nil"/>
+          <w:bottom w:val="nil"/>
+          <w:right w:val="nil"/>
+          <w:between w:val="nil"/>
+        </w:pBdr>
+        <w:spacing w:before="240" w:line="240" w:lineRule="auto"/>
+        <w:ind w:left="0" w:hanging="2"/>
+        <w:rPr>
+          <w:color w:val="000000"/>
+          <w:sz w:val="20"/>
+          <w:szCs w:val="20"/>
+        </w:rPr>
+      </w:pPr>
+      <w:r>
+        <w:rPr>
+          <w:color w:val="000000"/>
+          <w:sz w:val="20"/>
+          <w:szCs w:val="20"/>
+        </w:rPr>
+        <w:t xml:space="preserve">AEPs may be able to differentiate between the many </w:t>
+      </w:r>
+      <w:proofErr w:type="spellStart"/>
+      <w:r>
+        <w:rPr>
+          <w:color w:val="000000"/>
+          <w:sz w:val="20"/>
+          <w:szCs w:val="20"/>
+        </w:rPr>
+        <w:t>pathophysiologies</w:t>
+      </w:r>
+      <w:proofErr w:type="spellEnd"/>
+      <w:r>
+        <w:rPr>
+          <w:color w:val="000000"/>
+          <w:sz w:val="20"/>
+          <w:szCs w:val="20"/>
+        </w:rPr>
+        <w:t xml:space="preserve"> that cause </w:t>
+      </w:r>
+      <w:r>
+        <w:t xml:space="preserve">central auditory </w:t>
+      </w:r>
+      <w:r>
+        <w:t>processing disorder</w:t>
+      </w:r>
+      <w:r>
+        <w:rPr>
+          <w:color w:val="000000"/>
+          <w:sz w:val="20"/>
+          <w:szCs w:val="20"/>
+        </w:rPr>
+        <w:t xml:space="preserve">. A patient might, for instance, exhibit abnormalities in some AEP segments but not in other ones. Unless the ABR is recorded, a patient with auditory neuropathy might not be able to be distinguished from a patient with </w:t>
+      </w:r>
+      <w:r>
+        <w:t>central auditory processing disorder</w:t>
+      </w:r>
+      <w:r>
+        <w:rPr>
+          <w:color w:val="000000"/>
+          <w:sz w:val="20"/>
+          <w:szCs w:val="20"/>
+        </w:rPr>
+        <w:t xml:space="preserve">. It could be possible to develop a battery of electrophysiological tests that can distinguish between different </w:t>
+      </w:r>
+      <w:r>
+        <w:t>central auditory processing disorder</w:t>
+      </w:r>
+      <w:r>
+        <w:rPr>
+          <w:color w:val="000000"/>
+          <w:sz w:val="20"/>
+          <w:szCs w:val="20"/>
+        </w:rPr>
+        <w:t xml:space="preserve"> causes. </w:t>
       </w:r>
     </w:p>
     <w:p>
@@ -29838,7 +29829,7 @@
           <w:sz w:val="20"/>
           <w:szCs w:val="20"/>
         </w:rPr>
-        <w:t>Evidence from this review has helped to demonstrate the value of using a regulated P300 methodology to identify and keep tabs on Cochlear Implant users. We observed a pattern in the rise in delay and reduction in amplitude among Cochlear Implant users, independent of the stimuli used to trigger P300. The speech test results and the participant's cumulative experience with the Cochlear Implant speech processor appear to be connected to the P300 latency and amplitude data</w:t>
+        <w:t>The Johnson et al. speech ABR, the FFR, and the ABR should all be included in such a battery</w:t>
       </w:r>
       <w:r>
         <w:rPr>
@@ -29854,7 +29845,7 @@
           <w:sz w:val="20"/>
           <w:szCs w:val="20"/>
         </w:rPr>
-        <w:instrText xml:space="preserve"> ADDIN ZOTERO_ITEM CSL_CITATION {"citationID":"Y4pk5kOc","properties":{"formattedCitation":"[70]","plainCitation":"[70]","noteIndex":0},"citationItems":[{"id":656,"uris":["http://zotero.org/groups/4773431/items/3U9R3CMU"],"itemData":{"id":656,"type":"article-journal","abstract":"Introduction The P300 auditory evoked potential is a long-latency cortical potential evoked with auditory stimulation, which provides information on neural mechanisms underlying the central auditory processing.\n\n  Objectives To identify and gather scientific evidence regarding the P300 in adult cochlear implant (CI) users.\n\n  Data Synthesis A total of 87 articles, 20 of which were selected for this study, were identified and exported to the Rayyan search software. Those 20 articles did not propose a homogeneous methodology, which made comparison more difficult. Most articles (60%) in this review compare CI users with typical hearing people, showing prolonged P300 latency in CI users. Among the studies, 35% show that CI users present a smaller P300 amplitude. Another variable is the influence of the kind of stimulus used to elicit P300, which was prolonged in 30% of the studies that used pure tone stimuli, 10% of the studies that used pure tone and speech stimuli, and 60% of the studies that used speech stimuli.\n\n  Conclusion This review has contributed with evidence that shows the importance of applying a controlled P300 protocol to diagnose and monitor CI users. Regardless of the stimuli used to elicit P300, we noticed a pattern in the increase in latency and decrease in amplitude in CI users. The user's experience with the CI speech processor over time and the speech test results seem to be related to the P300 latency and amplitude measurements.","container-title":"International Archives of Otorhinolaryngology","DOI":"10.1055/s-0042-1744172","ISSN":"1809-9777, 1809-4864","journalAbbreviation":"Int Arch Otorhinolaryngol","language":"en","license":"Thieme Revinter Publicações Ltda. Rua do Matoso 170, Rio de Janeiro, RJ, CEP 20270-135, Brazil","note":"publisher: Thieme Revinter Publicações Ltda.","source":"www.thieme-connect.com","title":"The P300 Auditory Evoked Potential in Cochlear Implant Users: A Scoping Review","title-short":"The P300 Auditory Evoked Potential in Cochlear Implant Users","URL":"http://www.thieme-connect.de/DOI/DOI?10.1055/s-0042-1744172","author":[{"family":"Amaral","given":"Maria Stella Arantes","dropping-particle":"do"},{"family":"Zamberlan-Amorin","given":"Nelma Ellen"},{"family":"Mendes","given":"Karina Dal Sasso"},{"family":"Bernal","given":"Sarah Carolina"},{"family":"Massuda","given":"Eduardo Tanaka"},{"family":"Hyppolito","given":"Miguel Angelo"},{"family":"Reis","given":"Ana Cláudia Mirândola Barbosa"}],"accessed":{"date-parts":[["2022",10,25]]},"issued":{"date-parts":[["2022",7,11]]}}}],"schema":"https://github.com/citation-style-language/schema/raw/master/csl-citation.json"} </w:instrText>
+        <w:instrText xml:space="preserve"> ADDIN ZOTERO_ITEM CSL_CITATION {"citationID":"9Mcv0t4T","properties":{"formattedCitation":"[69]","plainCitation":"[69]","noteIndex":0},"citationItems":[{"id":654,"uris":["http://zotero.org/groups/4773431/items/38LSQUFH"],"itemData":{"id":654,"type":"article-journal","container-title":"Developmental science","ISSN":"1363-755X","issue":"1","journalAbbreviation":"Developmental science","note":"publisher: Wiley Online Library","page":"77-91","title":"Brainstem correlates of temporal auditory processing in children with specific language impairment","volume":"13","author":[{"family":"Basu","given":"Madhavi"},{"family":"Krishnan","given":"Ananthanarayan"},{"family":"Weber‐Fox","given":"Christine"}],"issued":{"date-parts":[["2010"]]}}}],"schema":"https://github.com/citation-style-language/schema/raw/master/csl-citation.json"} </w:instrText>
       </w:r>
       <w:r>
         <w:rPr>
@@ -29868,7 +29859,7 @@
         <w:rPr>
           <w:sz w:val="20"/>
         </w:rPr>
-        <w:t>[70]</w:t>
+        <w:t>[69]</w:t>
       </w:r>
       <w:r>
         <w:rPr>
@@ -29904,78 +29895,6 @@
           <w:szCs w:val="20"/>
         </w:rPr>
       </w:pPr>
-      <w:r>
-        <w:rPr>
-          <w:color w:val="000000"/>
-          <w:sz w:val="20"/>
-          <w:szCs w:val="20"/>
-        </w:rPr>
-        <w:t xml:space="preserve">A non-invasive objective technique called mismatch negativity (MMN) is </w:t>
-      </w:r>
-      <w:proofErr w:type="spellStart"/>
-      <w:r>
-        <w:rPr>
-          <w:color w:val="000000"/>
-          <w:sz w:val="20"/>
-          <w:szCs w:val="20"/>
-        </w:rPr>
-        <w:t>utilised</w:t>
-      </w:r>
-      <w:proofErr w:type="spellEnd"/>
-      <w:r>
-        <w:rPr>
-          <w:color w:val="000000"/>
-          <w:sz w:val="20"/>
-          <w:szCs w:val="20"/>
-        </w:rPr>
-        <w:t xml:space="preserve"> in clinical studies to evaluate cortical auditory discrimination. It relates to the instinctive recognition of a distinction between the sensory stimulus that is perceived and the sensory memory trail left by earlier stimuli. Because MMN exists, it follows that every stimulus leaves a neural record that exactly codes its physical features. The auditory memory is formed by this trace and is strengthened by stimulus recurrence</w:t>
-      </w:r>
-      <w:r>
-        <w:rPr>
-          <w:color w:val="000000"/>
-          <w:sz w:val="20"/>
-          <w:szCs w:val="20"/>
-        </w:rPr>
-        <w:fldChar w:fldCharType="begin"/>
-      </w:r>
-      <w:r>
-        <w:rPr>
-          <w:color w:val="000000"/>
-          <w:sz w:val="20"/>
-          <w:szCs w:val="20"/>
-        </w:rPr>
-        <w:instrText xml:space="preserve"> ADDIN ZOTERO_ITEM CSL_CITATION {"citationID":"Gy1xAAfN","properties":{"formattedCitation":"[71], [72]","plainCitation":"[71], [72]","noteIndex":0},"citationItems":[{"id":662,"uris":["http://zotero.org/groups/4773431/items/FX8VLU2W"],"itemData":{"id":662,"type":"article-journal","abstract":"This paper describes recommended methods for the use of event-related brain potentials (ERPs) in clinical research and reviews applications to a variety of psychiatric and neurological disorders. Techniques are presented for eliciting, recording, and quantifying three major cognitive components with confirmed clinical utility: mismatch negativity (MMN), P300, and N400. Also highlighted are applications of each of the components as methods of investigating central nervous system pathology. The guidelines are intended to assist investigators who use ERPs in clinical research, in an effort to provide clear and concise recommendations and thereby to standardize methodology and facilitate comparability of data across laboratories.","container-title":"Clinical Neurophysiology","DOI":"10.1016/j.clinph.2009.07.045","ISSN":"1388-2457","issue":"11","journalAbbreviation":"Clinical Neurophysiology","language":"en","page":"1883-1908","source":"ScienceDirect","title":"Event-related potentials in clinical research: Guidelines for eliciting, recording, and quantifying mismatch negativity, P300, and N400","title-short":"Event-related potentials in clinical research","volume":"120","author":[{"family":"Duncan","given":"Connie C."},{"family":"Barry","given":"Robert J."},{"family":"Connolly","given":"John F."},{"family":"Fischer","given":"Catherine"},{"family":"Michie","given":"Patricia T."},{"family":"Näätänen","given":"Risto"},{"family":"Polich","given":"John"},{"family":"Reinvang","given":"Ivar"},{"family":"Van Petten","given":"Cyma"}],"issued":{"date-parts":[["2009",11,1]]}}},{"id":665,"uris":["http://zotero.org/groups/4773431/items/WYCN8HTV"],"itemData":{"id":665,"type":"article-journal","container-title":"Developmental Science","ISSN":"1363-755X","issue":"3","journalAbbreviation":"Developmental Science","note":"publisher: Wiley Online Library","page":"318-334","title":"Application of EEG, ERP and intracranial recordings to the investigation of cognitive functions in children","volume":"5","author":[{"family":"Taylor","given":"Margot J"},{"family":"Baldeweg","given":"Torsten"}],"issued":{"date-parts":[["2002"]]}}}],"schema":"https://github.com/citation-style-language/schema/raw/master/csl-citation.json"} </w:instrText>
-      </w:r>
-      <w:r>
-        <w:rPr>
-          <w:color w:val="000000"/>
-          <w:sz w:val="20"/>
-          <w:szCs w:val="20"/>
-        </w:rPr>
-        <w:fldChar w:fldCharType="separate"/>
-      </w:r>
-      <w:r>
-        <w:rPr>
-          <w:sz w:val="20"/>
-        </w:rPr>
-        <w:t>[71], [72]</w:t>
-      </w:r>
-      <w:r>
-        <w:rPr>
-          <w:color w:val="000000"/>
-          <w:sz w:val="20"/>
-          <w:szCs w:val="20"/>
-        </w:rPr>
-        <w:fldChar w:fldCharType="end"/>
-      </w:r>
-      <w:r>
-        <w:rPr>
-          <w:color w:val="000000"/>
-          <w:sz w:val="20"/>
-          <w:szCs w:val="20"/>
-        </w:rPr>
-        <w:t>.</w:t>
-      </w:r>
     </w:p>
     <w:p>
       <w:pPr>
@@ -30000,43 +29919,53 @@
           <w:sz w:val="20"/>
           <w:szCs w:val="20"/>
         </w:rPr>
-        <w:t xml:space="preserve">In subjects with normal hearing, MMN corresponds to the beginning of a negative wave 100–250 </w:t>
-      </w:r>
-      <w:proofErr w:type="spellStart"/>
-      <w:r>
-        <w:rPr>
-          <w:color w:val="000000"/>
-          <w:sz w:val="20"/>
-          <w:szCs w:val="20"/>
-        </w:rPr>
-        <w:t>ms</w:t>
-      </w:r>
-      <w:proofErr w:type="spellEnd"/>
-      <w:r>
-        <w:rPr>
-          <w:color w:val="000000"/>
-          <w:sz w:val="20"/>
-          <w:szCs w:val="20"/>
-        </w:rPr>
-        <w:t xml:space="preserve"> following the aberrant stimuli. A negative potential field connected to polar inversion in the mastoid dominates in </w:t>
-      </w:r>
-      <w:proofErr w:type="spellStart"/>
-      <w:r>
-        <w:rPr>
-          <w:color w:val="000000"/>
-          <w:sz w:val="20"/>
-          <w:szCs w:val="20"/>
-        </w:rPr>
-        <w:t>frontocentral</w:t>
-      </w:r>
-      <w:proofErr w:type="spellEnd"/>
-      <w:r>
-        <w:rPr>
-          <w:color w:val="000000"/>
-          <w:sz w:val="20"/>
-          <w:szCs w:val="20"/>
-        </w:rPr>
-        <w:t xml:space="preserve"> regions.</w:t>
+        <w:t>Evidence from this review has helped to demonstrate the value of using a regulated P300 methodology to identify and keep tabs on Cochlear Implant users. We observed a pattern in the rise in delay and reduction in amplitude among Cochlear Implant users, independent of the stimuli used to trigger P300. The speech test results and the participant's cumulative experience with the Cochlear Implant speech processor appear to be connected to the P300 latency and amplitude data</w:t>
+      </w:r>
+      <w:r>
+        <w:rPr>
+          <w:color w:val="000000"/>
+          <w:sz w:val="20"/>
+          <w:szCs w:val="20"/>
+        </w:rPr>
+        <w:fldChar w:fldCharType="begin"/>
+      </w:r>
+      <w:r>
+        <w:rPr>
+          <w:color w:val="000000"/>
+          <w:sz w:val="20"/>
+          <w:szCs w:val="20"/>
+        </w:rPr>
+        <w:instrText xml:space="preserve"> ADDIN ZOTERO_ITEM CSL_CITATION {"citationID":"Y4pk5kOc","properties":{"formattedCitation":"[70]","plainCitation":"[70]","noteIndex":0},"citationItems":[{"id":656,"uris":["http://zotero.org/groups/4773431/items/3U9R3CMU"],"itemData":{"id":656,"type":"article-journal","abstract":"Introduction The P300 auditory evoked potential is a long-latency cortical potential evoked with auditory stimulation, which provides information on neural mechanisms underlying the central auditory processing.\n\n  Objectives To identify and gather scientific evidence regarding the P300 in adult cochlear implant (CI) users.\n\n  Data Synthesis A total of 87 articles, 20 of which were selected for this study, were identified and exported to the Rayyan search software. Those 20 articles did not propose a homogeneous methodology, which made comparison more difficult. Most articles (60%) in this review compare CI users with typical hearing people, showing prolonged P300 latency in CI users. Among the studies, 35% show that CI users present a smaller P300 amplitude. Another variable is the influence of the kind of stimulus used to elicit P300, which was prolonged in 30% of the studies that used pure tone stimuli, 10% of the studies that used pure tone and speech stimuli, and 60% of the studies that used speech stimuli.\n\n  Conclusion This review has contributed with evidence that shows the importance of applying a controlled P300 protocol to diagnose and monitor CI users. Regardless of the stimuli used to elicit P300, we noticed a pattern in the increase in latency and decrease in amplitude in CI users. The user's experience with the CI speech processor over time and the speech test results seem to be related to the P300 latency and amplitude measurements.","container-title":"International Archives of Otorhinolaryngology","DOI":"10.1055/s-0042-1744172","ISSN":"1809-9777, 1809-4864","journalAbbreviation":"Int Arch Otorhinolaryngol","language":"en","license":"Thieme Revinter Publicações Ltda. Rua do Matoso 170, Rio de Janeiro, RJ, CEP 20270-135, Brazil","note":"publisher: Thieme Revinter Publicações Ltda.","source":"www.thieme-connect.com","title":"The P300 Auditory Evoked Potential in Cochlear Implant Users: A Scoping Review","title-short":"The P300 Auditory Evoked Potential in Cochlear Implant Users","URL":"http://www.thieme-connect.de/DOI/DOI?10.1055/s-0042-1744172","author":[{"family":"Amaral","given":"Maria Stella Arantes","dropping-particle":"do"},{"family":"Zamberlan-Amorin","given":"Nelma Ellen"},{"family":"Mendes","given":"Karina Dal Sasso"},{"family":"Bernal","given":"Sarah Carolina"},{"family":"Massuda","given":"Eduardo Tanaka"},{"family":"Hyppolito","given":"Miguel Angelo"},{"family":"Reis","given":"Ana Cláudia Mirândola Barbosa"}],"accessed":{"date-parts":[["2022",10,25]]},"issued":{"date-parts":[["2022",7,11]]}}}],"schema":"https://github.com/citation-style-language/schema/raw/master/csl-citation.json"} </w:instrText>
+      </w:r>
+      <w:r>
+        <w:rPr>
+          <w:color w:val="000000"/>
+          <w:sz w:val="20"/>
+          <w:szCs w:val="20"/>
+        </w:rPr>
+        <w:fldChar w:fldCharType="separate"/>
+      </w:r>
+      <w:r>
+        <w:rPr>
+          <w:sz w:val="20"/>
+        </w:rPr>
+        <w:t>[70]</w:t>
+      </w:r>
+      <w:r>
+        <w:rPr>
+          <w:color w:val="000000"/>
+          <w:sz w:val="20"/>
+          <w:szCs w:val="20"/>
+        </w:rPr>
+        <w:fldChar w:fldCharType="end"/>
+      </w:r>
+      <w:r>
+        <w:rPr>
+          <w:color w:val="000000"/>
+          <w:sz w:val="20"/>
+          <w:szCs w:val="20"/>
+        </w:rPr>
+        <w:t>.</w:t>
       </w:r>
     </w:p>
     <w:p>
@@ -30062,23 +29991,25 @@
           <w:sz w:val="20"/>
           <w:szCs w:val="20"/>
         </w:rPr>
-        <w:t xml:space="preserve">In individuals who have normal hearing, the producers are found in the primary auditory cortex, while a few writers have proposed an additional producer in the frontal and prefrontal cortex. Right-hemisphere dominance in speech processing in noisy </w:t>
-      </w:r>
-      <w:r>
-        <w:rPr>
-          <w:color w:val="000000"/>
-          <w:sz w:val="20"/>
-          <w:szCs w:val="20"/>
-        </w:rPr>
-        <w:t>environment</w:t>
-      </w:r>
-      <w:r>
-        <w:rPr>
-          <w:color w:val="000000"/>
-          <w:sz w:val="20"/>
-          <w:szCs w:val="20"/>
-        </w:rPr>
-        <w:t>  and left-hemisphere predominance in silence were discovered in a cortical auditory discrimination study by MMN in normal-hearing participants</w:t>
+        <w:t xml:space="preserve">A non-invasive objective technique called mismatch negativity (MMN) is </w:t>
+      </w:r>
+      <w:proofErr w:type="spellStart"/>
+      <w:r>
+        <w:rPr>
+          <w:color w:val="000000"/>
+          <w:sz w:val="20"/>
+          <w:szCs w:val="20"/>
+        </w:rPr>
+        <w:t>utilised</w:t>
+      </w:r>
+      <w:proofErr w:type="spellEnd"/>
+      <w:r>
+        <w:rPr>
+          <w:color w:val="000000"/>
+          <w:sz w:val="20"/>
+          <w:szCs w:val="20"/>
+        </w:rPr>
+        <w:t xml:space="preserve"> in clinical studies to evaluate cortical auditory discrimination. It relates to the instinctive recognition of a distinction between the sensory stimulus that is perceived and the sensory memory trail left by earlier stimuli. Because MMN exists, it follows that every stimulus leaves a neural record that exactly codes its physical features. The auditory memory is formed by this trace and is strengthened by stimulus recurrence</w:t>
       </w:r>
       <w:r>
         <w:rPr>
@@ -30094,7 +30025,7 @@
           <w:sz w:val="20"/>
           <w:szCs w:val="20"/>
         </w:rPr>
-        <w:instrText xml:space="preserve"> ADDIN ZOTERO_ITEM CSL_CITATION {"citationID":"FEQr97ia","properties":{"formattedCitation":"[73], [74]","plainCitation":"[73], [74]","noteIndex":0},"citationItems":[{"id":666,"uris":["http://zotero.org/groups/4773431/items/6FX8IM43"],"itemData":{"id":666,"type":"article-journal","container-title":"Psychophysiology","ISSN":"0048-5772","issue":"6","journalAbbreviation":"Psychophysiology","note":"publisher: Wiley Online Library","page":"627-640","title":"Brain generators implicated in the processing of auditory stimulus deviance: a topographic event‐related potential study","volume":"27","author":[{"family":"Giard","given":"Marie‐Hélène"},{"family":"Perrin","given":"François"},{"family":"Pernier","given":"Jacques"},{"family":"Bouchet","given":"Patrick"}],"issued":{"date-parts":[["1990"]]}}},{"id":667,"uris":["http://zotero.org/groups/4773431/items/CQ82R7WM"],"itemData":{"id":667,"type":"article-journal","container-title":"Neuroreport","ISSN":"0959-4965","issue":"14","journalAbbreviation":"Neuroreport","note":"publisher: LWW","page":"3109-3112","title":"Maturation of frontal and temporal components of mismatch negativity (MMN) in children","volume":"11","author":[{"family":"Gomot","given":"Marie"},{"family":"Giard","given":"Marie-Hélène"},{"family":"Roux","given":"Sylvie"},{"family":"Barthélémy","given":"Catherine"},{"family":"Bruneau","given":"Nicole"}],"issued":{"date-parts":[["2000"]]}}}],"schema":"https://github.com/citation-style-language/schema/raw/master/csl-citation.json"} </w:instrText>
+        <w:instrText xml:space="preserve"> ADDIN ZOTERO_ITEM CSL_CITATION {"citationID":"Gy1xAAfN","properties":{"formattedCitation":"[71], [72]","plainCitation":"[71], [72]","noteIndex":0},"citationItems":[{"id":662,"uris":["http://zotero.org/groups/4773431/items/FX8VLU2W"],"itemData":{"id":662,"type":"article-journal","abstract":"This paper describes recommended methods for the use of event-related brain potentials (ERPs) in clinical research and reviews applications to a variety of psychiatric and neurological disorders. Techniques are presented for eliciting, recording, and quantifying three major cognitive components with confirmed clinical utility: mismatch negativity (MMN), P300, and N400. Also highlighted are applications of each of the components as methods of investigating central nervous system pathology. The guidelines are intended to assist investigators who use ERPs in clinical research, in an effort to provide clear and concise recommendations and thereby to standardize methodology and facilitate comparability of data across laboratories.","container-title":"Clinical Neurophysiology","DOI":"10.1016/j.clinph.2009.07.045","ISSN":"1388-2457","issue":"11","journalAbbreviation":"Clinical Neurophysiology","language":"en","page":"1883-1908","source":"ScienceDirect","title":"Event-related potentials in clinical research: Guidelines for eliciting, recording, and quantifying mismatch negativity, P300, and N400","title-short":"Event-related potentials in clinical research","volume":"120","author":[{"family":"Duncan","given":"Connie C."},{"family":"Barry","given":"Robert J."},{"family":"Connolly","given":"John F."},{"family":"Fischer","given":"Catherine"},{"family":"Michie","given":"Patricia T."},{"family":"Näätänen","given":"Risto"},{"family":"Polich","given":"John"},{"family":"Reinvang","given":"Ivar"},{"family":"Van Petten","given":"Cyma"}],"issued":{"date-parts":[["2009",11,1]]}}},{"id":665,"uris":["http://zotero.org/groups/4773431/items/WYCN8HTV"],"itemData":{"id":665,"type":"article-journal","container-title":"Developmental Science","ISSN":"1363-755X","issue":"3","journalAbbreviation":"Developmental Science","note":"publisher: Wiley Online Library","page":"318-334","title":"Application of EEG, ERP and intracranial recordings to the investigation of cognitive functions in children","volume":"5","author":[{"family":"Taylor","given":"Margot J"},{"family":"Baldeweg","given":"Torsten"}],"issued":{"date-parts":[["2002"]]}}}],"schema":"https://github.com/citation-style-language/schema/raw/master/csl-citation.json"} </w:instrText>
       </w:r>
       <w:r>
         <w:rPr>
@@ -30108,7 +30039,7 @@
         <w:rPr>
           <w:sz w:val="20"/>
         </w:rPr>
-        <w:t>[73], [74]</w:t>
+        <w:t>[71], [72]</w:t>
       </w:r>
       <w:r>
         <w:rPr>
@@ -30150,7 +30081,166 @@
           <w:sz w:val="20"/>
           <w:szCs w:val="20"/>
         </w:rPr>
-        <w:t>When considered as a whole, these results imply that MMN may serve as an objective electrophysiological indicator of the cortical auditory discrimination ability in cochlear implant recipients. Thus, it might allow for an objective evaluation of speech discrimination, particularly in young cochlear implant recipients.</w:t>
+        <w:t xml:space="preserve">In subjects with normal hearing, MMN corresponds to the beginning of a negative wave 100–250 </w:t>
+      </w:r>
+      <w:proofErr w:type="spellStart"/>
+      <w:r>
+        <w:rPr>
+          <w:color w:val="000000"/>
+          <w:sz w:val="20"/>
+          <w:szCs w:val="20"/>
+        </w:rPr>
+        <w:t>ms</w:t>
+      </w:r>
+      <w:proofErr w:type="spellEnd"/>
+      <w:r>
+        <w:rPr>
+          <w:color w:val="000000"/>
+          <w:sz w:val="20"/>
+          <w:szCs w:val="20"/>
+        </w:rPr>
+        <w:t xml:space="preserve"> following the aberrant stimuli. A negative potential field connected to polar inversion in the mastoid dominates in </w:t>
+      </w:r>
+      <w:proofErr w:type="spellStart"/>
+      <w:r>
+        <w:rPr>
+          <w:color w:val="000000"/>
+          <w:sz w:val="20"/>
+          <w:szCs w:val="20"/>
+        </w:rPr>
+        <w:t>frontocentral</w:t>
+      </w:r>
+      <w:proofErr w:type="spellEnd"/>
+      <w:r>
+        <w:rPr>
+          <w:color w:val="000000"/>
+          <w:sz w:val="20"/>
+          <w:szCs w:val="20"/>
+        </w:rPr>
+        <w:t xml:space="preserve"> regions.</w:t>
+      </w:r>
+    </w:p>
+    <w:p>
+      <w:pPr>
+        <w:pBdr>
+          <w:top w:val="nil"/>
+          <w:left w:val="nil"/>
+          <w:bottom w:val="nil"/>
+          <w:right w:val="nil"/>
+          <w:between w:val="nil"/>
+        </w:pBdr>
+        <w:spacing w:before="240" w:line="240" w:lineRule="auto"/>
+        <w:ind w:left="0" w:hanging="2"/>
+        <w:rPr>
+          <w:color w:val="000000"/>
+          <w:sz w:val="20"/>
+          <w:szCs w:val="20"/>
+        </w:rPr>
+      </w:pPr>
+      <w:r>
+        <w:rPr>
+          <w:color w:val="000000"/>
+          <w:sz w:val="20"/>
+          <w:szCs w:val="20"/>
+        </w:rPr>
+        <w:t xml:space="preserve">In individuals who have normal hearing, the producers are found in the primary auditory cortex, while a few writers have proposed an additional producer in the frontal and prefrontal cortex. Right-hemisphere dominance in speech processing in noisy </w:t>
+      </w:r>
+      <w:r>
+        <w:rPr>
+          <w:color w:val="000000"/>
+          <w:sz w:val="20"/>
+          <w:szCs w:val="20"/>
+        </w:rPr>
+        <w:t>environment</w:t>
+      </w:r>
+      <w:r>
+        <w:rPr>
+          <w:color w:val="000000"/>
+          <w:sz w:val="20"/>
+          <w:szCs w:val="20"/>
+        </w:rPr>
+        <w:t>  and left-hemisphere predominance in silence were discovered in a cortical auditory discrimination study by MMN in normal-hearing participants</w:t>
+      </w:r>
+      <w:r>
+        <w:rPr>
+          <w:color w:val="000000"/>
+          <w:sz w:val="20"/>
+          <w:szCs w:val="20"/>
+        </w:rPr>
+        <w:fldChar w:fldCharType="begin"/>
+      </w:r>
+      <w:r>
+        <w:rPr>
+          <w:color w:val="000000"/>
+          <w:sz w:val="20"/>
+          <w:szCs w:val="20"/>
+        </w:rPr>
+        <w:instrText xml:space="preserve"> ADDIN ZOTERO_ITEM CSL_CITATION {"citationID":"FEQr97ia","properties":{"formattedCitation":"[73], [74]","plainCitation":"[73], [74]","noteIndex":0},"citationItems":[{"id":666,"uris":["http://zotero.org/groups/4773431/items/6FX8IM43"],"itemData":{"id":666,"type":"article-journal","container-title":"Psychophysiology","ISSN":"0048-5772","issue":"6","journalAbbreviation":"Psychophysiology","note":"publisher: Wiley Online Library","page":"627-640","title":"Brain generators implicated in the processing of auditory stimulus deviance: a topographic event‐related potential study","volume":"27","author":[{"family":"Giard","given":"Marie‐Hélène"},{"family":"Perrin","given":"François"},{"family":"Pernier","given":"Jacques"},{"family":"Bouchet","given":"Patrick"}],"issued":{"date-parts":[["1990"]]}}},{"id":667,"uris":["http://zotero.org/groups/4773431/items/CQ82R7WM"],"itemData":{"id":667,"type":"article-journal","container-title":"Neuroreport","ISSN":"0959-4965","issue":"14","journalAbbreviation":"Neuroreport","note":"publisher: LWW","page":"3109-3112","title":"Maturation of frontal and temporal components of mismatch negativity (MMN) in children","volume":"11","author":[{"family":"Gomot","given":"Marie"},{"family":"Giard","given":"Marie-Hélène"},{"family":"Roux","given":"Sylvie"},{"family":"Barthélémy","given":"Catherine"},{"family":"Bruneau","given":"Nicole"}],"issued":{"date-parts":[["2000"]]}}}],"schema":"https://github.com/citation-style-language/schema/raw/master/csl-citation.json"} </w:instrText>
+      </w:r>
+      <w:r>
+        <w:rPr>
+          <w:color w:val="000000"/>
+          <w:sz w:val="20"/>
+          <w:szCs w:val="20"/>
+        </w:rPr>
+        <w:fldChar w:fldCharType="separate"/>
+      </w:r>
+      <w:r>
+        <w:rPr>
+          <w:sz w:val="20"/>
+        </w:rPr>
+        <w:t>[73], [74]</w:t>
+      </w:r>
+      <w:r>
+        <w:rPr>
+          <w:color w:val="000000"/>
+          <w:sz w:val="20"/>
+          <w:szCs w:val="20"/>
+        </w:rPr>
+        <w:fldChar w:fldCharType="end"/>
+      </w:r>
+      <w:r>
+        <w:rPr>
+          <w:color w:val="000000"/>
+          <w:sz w:val="20"/>
+          <w:szCs w:val="20"/>
+        </w:rPr>
+        <w:t>.</w:t>
+      </w:r>
+    </w:p>
+    <w:p>
+      <w:pPr>
+        <w:pBdr>
+          <w:top w:val="nil"/>
+          <w:left w:val="nil"/>
+          <w:bottom w:val="nil"/>
+          <w:right w:val="nil"/>
+          <w:between w:val="nil"/>
+        </w:pBdr>
+        <w:spacing w:before="240" w:line="240" w:lineRule="auto"/>
+        <w:ind w:left="0" w:hanging="2"/>
+        <w:rPr>
+          <w:color w:val="000000"/>
+          <w:sz w:val="20"/>
+          <w:szCs w:val="20"/>
+        </w:rPr>
+      </w:pPr>
+      <w:r>
+        <w:rPr>
+          <w:color w:val="000000"/>
+          <w:sz w:val="20"/>
+          <w:szCs w:val="20"/>
+        </w:rPr>
+        <w:t xml:space="preserve">When considered as a whole, these results imply that MMN may serve as an objective electrophysiological indicator of the cortical auditory discrimination ability in cochlear implant recipients. Thus, it might allow for an objective </w:t>
+      </w:r>
+      <w:r>
+        <w:rPr>
+          <w:color w:val="000000"/>
+          <w:sz w:val="20"/>
+          <w:szCs w:val="20"/>
+        </w:rPr>
+        <w:lastRenderedPageBreak/>
+        <w:t>evaluation of speech discrimination, particularly in young cochlear implant recipients.</w:t>
       </w:r>
     </w:p>
     <w:p>
@@ -31428,7 +31518,6 @@
                 <w:szCs w:val="16"/>
                 <w:lang w:val="en-PK" w:eastAsia="en-PK"/>
               </w:rPr>
-              <w:lastRenderedPageBreak/>
               <w:t>Age-related differences in binaural masking level differences: behavioral and electrophysiological evidence</w:t>
             </w:r>
           </w:p>
@@ -32835,6 +32924,7 @@
                 <w:szCs w:val="16"/>
                 <w:lang w:val="en-PK" w:eastAsia="en-PK"/>
               </w:rPr>
+              <w:lastRenderedPageBreak/>
               <w:t>Does the 40-Hz Auditory Steady-State Response Show the Binaural Masking Level Difference?</w:t>
             </w:r>
           </w:p>
@@ -33103,7 +33193,6 @@
                 <w:szCs w:val="16"/>
                 <w:lang w:val="en-PK" w:eastAsia="en-PK"/>
               </w:rPr>
-              <w:lastRenderedPageBreak/>
               <w:t>Age-Related Deficits in Electrophysiological and Behavioral Measures of Binaural Temporal Processing</w:t>
             </w:r>
           </w:p>
@@ -34262,6 +34351,7 @@
                 <w:szCs w:val="16"/>
                 <w:lang w:val="en-PK" w:eastAsia="en-PK"/>
               </w:rPr>
+              <w:lastRenderedPageBreak/>
               <w:t>A novel stimulus paradigm for simultaneous recording of monaural and binaural frequency following response for identification of binaural interaction component</w:t>
             </w:r>
           </w:p>
@@ -35404,6 +35494,7 @@
           <w:sz w:val="20"/>
           <w:szCs w:val="20"/>
         </w:rPr>
+        <w:lastRenderedPageBreak/>
         <w:t xml:space="preserve">MLR </w:t>
       </w:r>
       <w:r>
@@ -36102,7 +36193,6 @@
           <w:sz w:val="20"/>
           <w:szCs w:val="20"/>
         </w:rPr>
-        <w:lastRenderedPageBreak/>
         <w:t xml:space="preserve"> It was established that Cortical ASSR evoked with a modulation frequency of 7 Hz or 13 Hz has higher BMLD</w:t>
       </w:r>
       <w:r>
@@ -36888,8 +36978,6 @@
               </w:rPr>
               <w:t xml:space="preserve">LAEP </w:t>
             </w:r>
-            <w:bookmarkStart w:id="0" w:name="_GoBack"/>
-            <w:bookmarkEnd w:id="0"/>
             <w:r>
               <w:rPr>
                 <w:rFonts w:ascii="Calibri" w:hAnsi="Calibri" w:cs="Calibri"/>
@@ -39727,7 +39815,6 @@
         <w:ind w:left="0" w:hanging="2"/>
       </w:pPr>
       <w:r>
-        <w:lastRenderedPageBreak/>
         <w:t>[4]</w:t>
       </w:r>
       <w:r>
@@ -40063,6 +40150,7 @@
         <w:ind w:left="0" w:hanging="2"/>
       </w:pPr>
       <w:r>
+        <w:lastRenderedPageBreak/>
         <w:t>[19]</w:t>
       </w:r>
       <w:r>
@@ -40168,7 +40256,6 @@
         <w:ind w:left="0" w:hanging="2"/>
       </w:pPr>
       <w:r>
-        <w:lastRenderedPageBreak/>
         <w:t>[24]</w:t>
       </w:r>
       <w:r>
@@ -40435,6 +40522,7 @@
         <w:ind w:left="0" w:hanging="2"/>
       </w:pPr>
       <w:r>
+        <w:lastRenderedPageBreak/>
         <w:t>[36]</w:t>
       </w:r>
       <w:r>
@@ -40573,7 +40661,6 @@
         <w:ind w:left="0" w:hanging="2"/>
       </w:pPr>
       <w:r>
-        <w:lastRenderedPageBreak/>
         <w:t>[42]</w:t>
       </w:r>
       <w:r>
@@ -40807,6 +40894,7 @@
         <w:ind w:left="0" w:hanging="2"/>
       </w:pPr>
       <w:r>
+        <w:lastRenderedPageBreak/>
         <w:t>[53]</w:t>
       </w:r>
       <w:r>
@@ -40892,7 +40980,6 @@
         <w:ind w:left="0" w:hanging="2"/>
       </w:pPr>
       <w:r>
-        <w:lastRenderedPageBreak/>
         <w:t>[58]</w:t>
       </w:r>
       <w:r>
@@ -41245,6 +41332,7 @@
         <w:ind w:left="0" w:hanging="2"/>
       </w:pPr>
       <w:r>
+        <w:lastRenderedPageBreak/>
         <w:t>[72]</w:t>
       </w:r>
       <w:r>
@@ -41350,7 +41438,6 @@
         <w:ind w:left="0" w:hanging="2"/>
       </w:pPr>
       <w:r>
-        <w:lastRenderedPageBreak/>
         <w:t>[77]</w:t>
       </w:r>
       <w:r>
@@ -44854,7 +44941,7 @@
 </file>
 
 <file path=customXml/itemProps2.xml><?xml version="1.0" encoding="utf-8"?>
-<ds:datastoreItem xmlns:ds="http://schemas.openxmlformats.org/officeDocument/2006/customXml" ds:itemID="{F23E1AF9-D0E5-4B89-9549-1C191276F018}">
+<ds:datastoreItem xmlns:ds="http://schemas.openxmlformats.org/officeDocument/2006/customXml" ds:itemID="{448E8ED8-0930-4534-8DBE-94D834BF4C9D}">
   <ds:schemaRefs>
     <ds:schemaRef ds:uri="http://schemas.openxmlformats.org/officeDocument/2006/bibliography"/>
   </ds:schemaRefs>

</xml_diff>